<commit_message>
composite bridge singleton observer mediator
</commit_message>
<xml_diff>
--- a/객체설계패턴/Lab 07. 컴포지트, 브릿지/Lab06-2016112158-김희수.docx
+++ b/객체설계패턴/Lab 07. 컴포지트, 브릿지/Lab06-2016112158-김희수.docx
@@ -127,7 +127,6 @@
                               </w:rPr>
                               <w:t xml:space="preserve">: </w:t>
                             </w:r>
-                            <w:proofErr w:type="spellStart"/>
                             <w:r>
                               <w:rPr>
                                 <w:rFonts w:ascii="Arial" w:eastAsiaTheme="minorEastAsia" w:hAnsi="Arial" w:cs="Arial" w:hint="eastAsia"/>
@@ -136,7 +135,6 @@
                               </w:rPr>
                               <w:t>컴포지트</w:t>
                             </w:r>
-                            <w:proofErr w:type="spellEnd"/>
                             <w:r>
                               <w:rPr>
                                 <w:rFonts w:ascii="Arial" w:eastAsiaTheme="minorEastAsia" w:hAnsi="Arial" w:cs="Arial" w:hint="eastAsia"/>
@@ -276,7 +274,6 @@
                         </w:rPr>
                         <w:t xml:space="preserve">: </w:t>
                       </w:r>
-                      <w:proofErr w:type="spellStart"/>
                       <w:r>
                         <w:rPr>
                           <w:rFonts w:ascii="Arial" w:eastAsiaTheme="minorEastAsia" w:hAnsi="Arial" w:cs="Arial" w:hint="eastAsia"/>
@@ -285,7 +282,6 @@
                         </w:rPr>
                         <w:t>컴포지트</w:t>
                       </w:r>
-                      <w:proofErr w:type="spellEnd"/>
                       <w:r>
                         <w:rPr>
                           <w:rFonts w:ascii="Arial" w:eastAsiaTheme="minorEastAsia" w:hAnsi="Arial" w:cs="Arial" w:hint="eastAsia"/>
@@ -621,7 +617,6 @@
         </w:rPr>
         <w:t xml:space="preserve"> </w:t>
       </w:r>
-      <w:proofErr w:type="spellStart"/>
       <w:r>
         <w:rPr>
           <w:rFonts w:ascii="다음_Regular" w:eastAsia="다음_Regular" w:hAnsi="다음_Regular" w:hint="eastAsia"/>
@@ -636,16 +631,7 @@
           <w:sz w:val="20"/>
           <w:szCs w:val="20"/>
         </w:rPr>
-        <w:t>포지트</w:t>
-      </w:r>
-      <w:proofErr w:type="spellEnd"/>
-      <w:r>
-        <w:rPr>
-          <w:rFonts w:ascii="다음_Regular" w:eastAsia="다음_Regular" w:hAnsi="다음_Regular" w:cs="바탕" w:hint="eastAsia"/>
-          <w:sz w:val="20"/>
-          <w:szCs w:val="20"/>
-        </w:rPr>
-        <w:t xml:space="preserve">, 브리지 </w:t>
+        <w:t xml:space="preserve">포지트, 브리지 </w:t>
       </w:r>
       <w:r>
         <w:rPr>
@@ -675,30 +661,20 @@
           <w:bCs/>
         </w:rPr>
       </w:pPr>
-      <w:proofErr w:type="spellStart"/>
       <w:r>
         <w:rPr>
           <w:rFonts w:asciiTheme="minorEastAsia" w:eastAsiaTheme="minorEastAsia" w:hAnsiTheme="minorEastAsia" w:cs="Arial" w:hint="eastAsia"/>
           <w:b/>
           <w:bCs/>
         </w:rPr>
-        <w:t>컴포지트</w:t>
-      </w:r>
-      <w:proofErr w:type="spellEnd"/>
+        <w:t>컴포지트 패턴</w:t>
+      </w:r>
       <w:r>
         <w:rPr>
           <w:rFonts w:asciiTheme="minorEastAsia" w:eastAsiaTheme="minorEastAsia" w:hAnsiTheme="minorEastAsia" w:cs="Arial" w:hint="eastAsia"/>
           <w:b/>
           <w:bCs/>
         </w:rPr>
-        <w:t xml:space="preserve"> 패턴</w:t>
-      </w:r>
-      <w:r>
-        <w:rPr>
-          <w:rFonts w:asciiTheme="minorEastAsia" w:eastAsiaTheme="minorEastAsia" w:hAnsiTheme="minorEastAsia" w:cs="Arial" w:hint="eastAsia"/>
-          <w:b/>
-          <w:bCs/>
-        </w:rPr>
         <w:t>:</w:t>
       </w:r>
     </w:p>
@@ -729,72 +705,460 @@
         </w:rPr>
         <w:t xml:space="preserve">문제 #1: </w:t>
       </w:r>
-      <w:proofErr w:type="spellStart"/>
       <w:r>
         <w:rPr>
           <w:rFonts w:asciiTheme="minorEastAsia" w:eastAsiaTheme="minorEastAsia" w:hAnsiTheme="minorEastAsia" w:hint="eastAsia"/>
           <w:sz w:val="20"/>
           <w:szCs w:val="20"/>
         </w:rPr>
-        <w:t>컴포지트</w:t>
-      </w:r>
-      <w:proofErr w:type="spellEnd"/>
+        <w:t>컴포지트 패턴에서 Leaf 객체와 Composite 객체가 공유하고 있는 인터페이스가 인터페이스가 아닌 추상 클래스로 표현하는 이유는 무엇인가?</w:t>
+      </w:r>
+    </w:p>
+    <w:p>
+      <w:pPr>
+        <w:jc w:val="both"/>
+        <w:rPr>
+          <w:rFonts w:asciiTheme="minorEastAsia" w:eastAsiaTheme="minorEastAsia" w:hAnsiTheme="minorEastAsia"/>
+          <w:sz w:val="20"/>
+          <w:szCs w:val="20"/>
+        </w:rPr>
+      </w:pPr>
+    </w:p>
+    <w:p>
+      <w:pPr>
+        <w:jc w:val="both"/>
+        <w:rPr>
+          <w:rFonts w:asciiTheme="minorEastAsia" w:eastAsiaTheme="minorEastAsia" w:hAnsiTheme="minorEastAsia"/>
+          <w:sz w:val="20"/>
+          <w:szCs w:val="20"/>
+        </w:rPr>
+      </w:pPr>
+    </w:p>
+    <w:p>
+      <w:pPr>
+        <w:jc w:val="both"/>
+        <w:rPr>
+          <w:rFonts w:asciiTheme="minorEastAsia" w:eastAsiaTheme="minorEastAsia" w:hAnsiTheme="minorEastAsia"/>
+          <w:sz w:val="20"/>
+          <w:szCs w:val="20"/>
+        </w:rPr>
+      </w:pPr>
       <w:r>
         <w:rPr>
           <w:rFonts w:asciiTheme="minorEastAsia" w:eastAsiaTheme="minorEastAsia" w:hAnsiTheme="minorEastAsia" w:hint="eastAsia"/>
           <w:sz w:val="20"/>
           <w:szCs w:val="20"/>
         </w:rPr>
-        <w:t xml:space="preserve"> 패턴에서 Leaf 객체와 Composite 객체가 공유하고 있는 인터페이스가 </w:t>
-      </w:r>
-      <w:proofErr w:type="spellStart"/>
+        <w:t>L</w:t>
+      </w:r>
+      <w:r>
+        <w:rPr>
+          <w:rFonts w:asciiTheme="minorEastAsia" w:eastAsiaTheme="minorEastAsia" w:hAnsiTheme="minorEastAsia"/>
+          <w:sz w:val="20"/>
+          <w:szCs w:val="20"/>
+        </w:rPr>
+        <w:t>eaf</w:t>
+      </w:r>
       <w:r>
         <w:rPr>
           <w:rFonts w:asciiTheme="minorEastAsia" w:eastAsiaTheme="minorEastAsia" w:hAnsiTheme="minorEastAsia" w:hint="eastAsia"/>
           <w:sz w:val="20"/>
           <w:szCs w:val="20"/>
         </w:rPr>
-        <w:t>인터페이스가</w:t>
-      </w:r>
-      <w:proofErr w:type="spellEnd"/>
+        <w:t xml:space="preserve">와 </w:t>
+      </w:r>
+      <w:r>
+        <w:rPr>
+          <w:rFonts w:asciiTheme="minorEastAsia" w:eastAsiaTheme="minorEastAsia" w:hAnsiTheme="minorEastAsia"/>
+          <w:sz w:val="20"/>
+          <w:szCs w:val="20"/>
+        </w:rPr>
+        <w:t>Composite</w:t>
+      </w:r>
       <w:r>
         <w:rPr>
           <w:rFonts w:asciiTheme="minorEastAsia" w:eastAsiaTheme="minorEastAsia" w:hAnsiTheme="minorEastAsia" w:hint="eastAsia"/>
           <w:sz w:val="20"/>
           <w:szCs w:val="20"/>
         </w:rPr>
-        <w:t xml:space="preserve"> 아닌 추상 클래스로 표현하는 이유는 무엇인가?</w:t>
-      </w:r>
-    </w:p>
-    <w:p>
-      <w:pPr>
-        <w:jc w:val="both"/>
+        <w:t xml:space="preserve">객체 모두가 가지고 있는 </w:t>
+      </w:r>
+      <w:r>
         <w:rPr>
           <w:rFonts w:asciiTheme="minorEastAsia" w:eastAsiaTheme="minorEastAsia" w:hAnsiTheme="minorEastAsia"/>
           <w:sz w:val="20"/>
           <w:szCs w:val="20"/>
         </w:rPr>
-      </w:pPr>
-    </w:p>
-    <w:p>
-      <w:pPr>
-        <w:jc w:val="both"/>
+        <w:t>attribute</w:t>
+      </w:r>
+      <w:r>
+        <w:rPr>
+          <w:rFonts w:asciiTheme="minorEastAsia" w:eastAsiaTheme="minorEastAsia" w:hAnsiTheme="minorEastAsia" w:hint="eastAsia"/>
+          <w:sz w:val="20"/>
+          <w:szCs w:val="20"/>
+        </w:rPr>
+        <w:t>가 있을 수 있기 때문이다.</w:t>
+      </w:r>
+      <w:r>
         <w:rPr>
           <w:rFonts w:asciiTheme="minorEastAsia" w:eastAsiaTheme="minorEastAsia" w:hAnsiTheme="minorEastAsia"/>
           <w:sz w:val="20"/>
           <w:szCs w:val="20"/>
         </w:rPr>
-      </w:pPr>
-    </w:p>
-    <w:p>
-      <w:pPr>
-        <w:jc w:val="both"/>
+        <w:t xml:space="preserve"> </w:t>
+      </w:r>
+      <w:r>
+        <w:rPr>
+          <w:rFonts w:asciiTheme="minorEastAsia" w:eastAsiaTheme="minorEastAsia" w:hAnsiTheme="minorEastAsia" w:hint="eastAsia"/>
+          <w:sz w:val="20"/>
+          <w:szCs w:val="20"/>
+        </w:rPr>
+        <w:t>f</w:t>
+      </w:r>
+      <w:r>
         <w:rPr>
           <w:rFonts w:asciiTheme="minorEastAsia" w:eastAsiaTheme="minorEastAsia" w:hAnsiTheme="minorEastAsia"/>
           <w:sz w:val="20"/>
           <w:szCs w:val="20"/>
         </w:rPr>
-      </w:pPr>
+        <w:t xml:space="preserve">ile, directory </w:t>
+      </w:r>
+      <w:r>
+        <w:rPr>
+          <w:rFonts w:asciiTheme="minorEastAsia" w:eastAsiaTheme="minorEastAsia" w:hAnsiTheme="minorEastAsia" w:hint="eastAsia"/>
+          <w:sz w:val="20"/>
+          <w:szCs w:val="20"/>
+        </w:rPr>
+        <w:t>구조를 예로 들어보자.</w:t>
+      </w:r>
+      <w:r>
+        <w:rPr>
+          <w:rFonts w:asciiTheme="minorEastAsia" w:eastAsiaTheme="minorEastAsia" w:hAnsiTheme="minorEastAsia"/>
+          <w:sz w:val="20"/>
+          <w:szCs w:val="20"/>
+        </w:rPr>
+        <w:t xml:space="preserve"> </w:t>
+      </w:r>
+      <w:r>
+        <w:rPr>
+          <w:rFonts w:asciiTheme="minorEastAsia" w:eastAsiaTheme="minorEastAsia" w:hAnsiTheme="minorEastAsia" w:hint="eastAsia"/>
+          <w:sz w:val="20"/>
+          <w:szCs w:val="20"/>
+        </w:rPr>
+        <w:t>f</w:t>
+      </w:r>
+      <w:r>
+        <w:rPr>
+          <w:rFonts w:asciiTheme="minorEastAsia" w:eastAsiaTheme="minorEastAsia" w:hAnsiTheme="minorEastAsia"/>
+          <w:sz w:val="20"/>
+          <w:szCs w:val="20"/>
+        </w:rPr>
+        <w:t>ile, directory</w:t>
+      </w:r>
+      <w:r>
+        <w:rPr>
+          <w:rFonts w:asciiTheme="minorEastAsia" w:eastAsiaTheme="minorEastAsia" w:hAnsiTheme="minorEastAsia" w:hint="eastAsia"/>
+          <w:sz w:val="20"/>
+          <w:szCs w:val="20"/>
+        </w:rPr>
+        <w:t xml:space="preserve">는 둘다 이름을 나타내는 </w:t>
+      </w:r>
+      <w:r>
+        <w:rPr>
+          <w:rFonts w:asciiTheme="minorEastAsia" w:eastAsiaTheme="minorEastAsia" w:hAnsiTheme="minorEastAsia"/>
+          <w:sz w:val="20"/>
+          <w:szCs w:val="20"/>
+        </w:rPr>
+        <w:t>name</w:t>
+      </w:r>
+      <w:r>
+        <w:rPr>
+          <w:rFonts w:asciiTheme="minorEastAsia" w:eastAsiaTheme="minorEastAsia" w:hAnsiTheme="minorEastAsia" w:hint="eastAsia"/>
+          <w:sz w:val="20"/>
+          <w:szCs w:val="20"/>
+        </w:rPr>
+        <w:t>과 차지용량을 나타내는s</w:t>
+      </w:r>
+      <w:r>
+        <w:rPr>
+          <w:rFonts w:asciiTheme="minorEastAsia" w:eastAsiaTheme="minorEastAsia" w:hAnsiTheme="minorEastAsia"/>
+          <w:sz w:val="20"/>
+          <w:szCs w:val="20"/>
+        </w:rPr>
+        <w:t>ize</w:t>
+      </w:r>
+      <w:r>
+        <w:rPr>
+          <w:rFonts w:asciiTheme="minorEastAsia" w:eastAsiaTheme="minorEastAsia" w:hAnsiTheme="minorEastAsia" w:hint="eastAsia"/>
+          <w:sz w:val="20"/>
+          <w:szCs w:val="20"/>
+        </w:rPr>
+        <w:t>를 가질 수 있다.</w:t>
+      </w:r>
+      <w:r>
+        <w:rPr>
+          <w:rFonts w:asciiTheme="minorEastAsia" w:eastAsiaTheme="minorEastAsia" w:hAnsiTheme="minorEastAsia"/>
+          <w:sz w:val="20"/>
+          <w:szCs w:val="20"/>
+        </w:rPr>
+        <w:t xml:space="preserve"> </w:t>
+      </w:r>
+      <w:r>
+        <w:rPr>
+          <w:rFonts w:asciiTheme="minorEastAsia" w:eastAsiaTheme="minorEastAsia" w:hAnsiTheme="minorEastAsia" w:hint="eastAsia"/>
+          <w:sz w:val="20"/>
+          <w:szCs w:val="20"/>
+        </w:rPr>
+        <w:t xml:space="preserve">바꿔 말해서 </w:t>
+      </w:r>
+      <w:r>
+        <w:rPr>
+          <w:rFonts w:asciiTheme="minorEastAsia" w:eastAsiaTheme="minorEastAsia" w:hAnsiTheme="minorEastAsia"/>
+          <w:sz w:val="20"/>
+          <w:szCs w:val="20"/>
+        </w:rPr>
+        <w:t>name</w:t>
+      </w:r>
+      <w:r>
+        <w:rPr>
+          <w:rFonts w:asciiTheme="minorEastAsia" w:eastAsiaTheme="minorEastAsia" w:hAnsiTheme="minorEastAsia" w:hint="eastAsia"/>
+          <w:sz w:val="20"/>
+          <w:szCs w:val="20"/>
+        </w:rPr>
+        <w:t>,</w:t>
+      </w:r>
+      <w:r>
+        <w:rPr>
+          <w:rFonts w:asciiTheme="minorEastAsia" w:eastAsiaTheme="minorEastAsia" w:hAnsiTheme="minorEastAsia"/>
+          <w:sz w:val="20"/>
+          <w:szCs w:val="20"/>
+        </w:rPr>
+        <w:t xml:space="preserve"> size</w:t>
+      </w:r>
+      <w:r>
+        <w:rPr>
+          <w:rFonts w:asciiTheme="minorEastAsia" w:eastAsiaTheme="minorEastAsia" w:hAnsiTheme="minorEastAsia" w:hint="eastAsia"/>
+          <w:sz w:val="20"/>
+          <w:szCs w:val="20"/>
+        </w:rPr>
+        <w:t>는 각 객체가 가지는 인스턴스 변수로써 이는 추상클래스에선 선언이 가능하지만,</w:t>
+      </w:r>
+      <w:r>
+        <w:rPr>
+          <w:rFonts w:asciiTheme="minorEastAsia" w:eastAsiaTheme="minorEastAsia" w:hAnsiTheme="minorEastAsia"/>
+          <w:sz w:val="20"/>
+          <w:szCs w:val="20"/>
+        </w:rPr>
+        <w:t xml:space="preserve"> </w:t>
+      </w:r>
+      <w:r>
+        <w:rPr>
+          <w:rFonts w:asciiTheme="minorEastAsia" w:eastAsiaTheme="minorEastAsia" w:hAnsiTheme="minorEastAsia" w:hint="eastAsia"/>
+          <w:sz w:val="20"/>
+          <w:szCs w:val="20"/>
+        </w:rPr>
+        <w:t xml:space="preserve">인터페이스에선 불가능하다(인터페이스는 </w:t>
+      </w:r>
+      <w:r>
+        <w:rPr>
+          <w:rFonts w:asciiTheme="minorEastAsia" w:eastAsiaTheme="minorEastAsia" w:hAnsiTheme="minorEastAsia"/>
+          <w:sz w:val="20"/>
+          <w:szCs w:val="20"/>
+        </w:rPr>
+        <w:t>static final</w:t>
+      </w:r>
+      <w:r>
+        <w:rPr>
+          <w:rFonts w:asciiTheme="minorEastAsia" w:eastAsiaTheme="minorEastAsia" w:hAnsiTheme="minorEastAsia" w:hint="eastAsia"/>
+          <w:sz w:val="20"/>
+          <w:szCs w:val="20"/>
+        </w:rPr>
+        <w:t>로만 변수 선언가능).</w:t>
+      </w:r>
+      <w:r>
+        <w:rPr>
+          <w:rFonts w:asciiTheme="minorEastAsia" w:eastAsiaTheme="minorEastAsia" w:hAnsiTheme="minorEastAsia"/>
+          <w:sz w:val="20"/>
+          <w:szCs w:val="20"/>
+        </w:rPr>
+        <w:t xml:space="preserve"> </w:t>
+      </w:r>
+      <w:r>
+        <w:rPr>
+          <w:rFonts w:asciiTheme="minorEastAsia" w:eastAsiaTheme="minorEastAsia" w:hAnsiTheme="minorEastAsia" w:hint="eastAsia"/>
+          <w:sz w:val="20"/>
+          <w:szCs w:val="20"/>
+        </w:rPr>
+        <w:t>또한,</w:t>
+      </w:r>
+      <w:r>
+        <w:rPr>
+          <w:rFonts w:asciiTheme="minorEastAsia" w:eastAsiaTheme="minorEastAsia" w:hAnsiTheme="minorEastAsia"/>
+          <w:sz w:val="20"/>
+          <w:szCs w:val="20"/>
+        </w:rPr>
+        <w:t xml:space="preserve"> </w:t>
+      </w:r>
+      <w:r>
+        <w:rPr>
+          <w:rFonts w:asciiTheme="minorEastAsia" w:eastAsiaTheme="minorEastAsia" w:hAnsiTheme="minorEastAsia" w:hint="eastAsia"/>
+          <w:sz w:val="20"/>
+          <w:szCs w:val="20"/>
+        </w:rPr>
+        <w:t>f</w:t>
+      </w:r>
+      <w:r>
+        <w:rPr>
+          <w:rFonts w:asciiTheme="minorEastAsia" w:eastAsiaTheme="minorEastAsia" w:hAnsiTheme="minorEastAsia"/>
+          <w:sz w:val="20"/>
+          <w:szCs w:val="20"/>
+        </w:rPr>
+        <w:t>ile</w:t>
+      </w:r>
+      <w:r>
+        <w:rPr>
+          <w:rFonts w:asciiTheme="minorEastAsia" w:eastAsiaTheme="minorEastAsia" w:hAnsiTheme="minorEastAsia" w:hint="eastAsia"/>
+          <w:sz w:val="20"/>
+          <w:szCs w:val="20"/>
+        </w:rPr>
+        <w:t>과 d</w:t>
+      </w:r>
+      <w:r>
+        <w:rPr>
+          <w:rFonts w:asciiTheme="minorEastAsia" w:eastAsiaTheme="minorEastAsia" w:hAnsiTheme="minorEastAsia"/>
+          <w:sz w:val="20"/>
+          <w:szCs w:val="20"/>
+        </w:rPr>
+        <w:t>irectory</w:t>
+      </w:r>
+      <w:r>
+        <w:rPr>
+          <w:rFonts w:asciiTheme="minorEastAsia" w:eastAsiaTheme="minorEastAsia" w:hAnsiTheme="minorEastAsia" w:hint="eastAsia"/>
+          <w:sz w:val="20"/>
+          <w:szCs w:val="20"/>
+        </w:rPr>
+        <w:t>를 마우스 우클릭으로 속성을 보고자한다면 이는 공통적인 기능으로 추상이 아닌 메소드가 될 수 있다</w:t>
+      </w:r>
+      <w:r>
+        <w:rPr>
+          <w:rFonts w:asciiTheme="minorEastAsia" w:eastAsiaTheme="minorEastAsia" w:hAnsiTheme="minorEastAsia"/>
+          <w:sz w:val="20"/>
+          <w:szCs w:val="20"/>
+        </w:rPr>
+        <w:t xml:space="preserve">. </w:t>
+      </w:r>
+      <w:r>
+        <w:rPr>
+          <w:rFonts w:asciiTheme="minorEastAsia" w:eastAsiaTheme="minorEastAsia" w:hAnsiTheme="minorEastAsia" w:hint="eastAsia"/>
+          <w:sz w:val="20"/>
+          <w:szCs w:val="20"/>
+        </w:rPr>
+        <w:t>즉,</w:t>
+      </w:r>
+      <w:r>
+        <w:rPr>
+          <w:rFonts w:asciiTheme="minorEastAsia" w:eastAsiaTheme="minorEastAsia" w:hAnsiTheme="minorEastAsia"/>
+          <w:sz w:val="20"/>
+          <w:szCs w:val="20"/>
+        </w:rPr>
+        <w:t xml:space="preserve"> </w:t>
+      </w:r>
+      <w:r>
+        <w:rPr>
+          <w:rFonts w:asciiTheme="minorEastAsia" w:eastAsiaTheme="minorEastAsia" w:hAnsiTheme="minorEastAsia" w:hint="eastAsia"/>
+          <w:sz w:val="20"/>
+          <w:szCs w:val="20"/>
+        </w:rPr>
+        <w:t>같은 기능을 하는 메소드를 가지고 있다면 추상이 아닌 메소드로 선언할 수 있으며 이는 추상클래스에서만 가능하다.</w:t>
+      </w:r>
+      <w:r>
+        <w:rPr>
+          <w:rFonts w:asciiTheme="minorEastAsia" w:eastAsiaTheme="minorEastAsia" w:hAnsiTheme="minorEastAsia"/>
+          <w:sz w:val="20"/>
+          <w:szCs w:val="20"/>
+        </w:rPr>
+        <w:t xml:space="preserve"> </w:t>
+      </w:r>
+      <w:r>
+        <w:rPr>
+          <w:rFonts w:asciiTheme="minorEastAsia" w:eastAsiaTheme="minorEastAsia" w:hAnsiTheme="minorEastAsia" w:hint="eastAsia"/>
+          <w:sz w:val="20"/>
+          <w:szCs w:val="20"/>
+        </w:rPr>
+        <w:t>요약하자면,</w:t>
+      </w:r>
+      <w:r>
+        <w:rPr>
+          <w:rFonts w:asciiTheme="minorEastAsia" w:eastAsiaTheme="minorEastAsia" w:hAnsiTheme="minorEastAsia"/>
+          <w:sz w:val="20"/>
+          <w:szCs w:val="20"/>
+        </w:rPr>
+        <w:t xml:space="preserve"> Leaf</w:t>
+      </w:r>
+      <w:r>
+        <w:rPr>
+          <w:rFonts w:asciiTheme="minorEastAsia" w:eastAsiaTheme="minorEastAsia" w:hAnsiTheme="minorEastAsia" w:hint="eastAsia"/>
+          <w:sz w:val="20"/>
+          <w:szCs w:val="20"/>
+        </w:rPr>
+        <w:t xml:space="preserve">객체와 </w:t>
+      </w:r>
+      <w:r>
+        <w:rPr>
+          <w:rFonts w:asciiTheme="minorEastAsia" w:eastAsiaTheme="minorEastAsia" w:hAnsiTheme="minorEastAsia"/>
+          <w:sz w:val="20"/>
+          <w:szCs w:val="20"/>
+        </w:rPr>
+        <w:t>Composite</w:t>
+      </w:r>
+      <w:r>
+        <w:rPr>
+          <w:rFonts w:asciiTheme="minorEastAsia" w:eastAsiaTheme="minorEastAsia" w:hAnsiTheme="minorEastAsia"/>
+          <w:sz w:val="20"/>
+          <w:szCs w:val="20"/>
+        </w:rPr>
+        <w:t xml:space="preserve"> </w:t>
+      </w:r>
+      <w:r>
+        <w:rPr>
+          <w:rFonts w:asciiTheme="minorEastAsia" w:eastAsiaTheme="minorEastAsia" w:hAnsiTheme="minorEastAsia" w:hint="eastAsia"/>
+          <w:sz w:val="20"/>
+          <w:szCs w:val="20"/>
+        </w:rPr>
+        <w:t>객체가</w:t>
+      </w:r>
+      <w:r>
+        <w:rPr>
+          <w:rFonts w:asciiTheme="minorEastAsia" w:eastAsiaTheme="minorEastAsia" w:hAnsiTheme="minorEastAsia"/>
+          <w:sz w:val="20"/>
+          <w:szCs w:val="20"/>
+        </w:rPr>
+        <w:t xml:space="preserve"> </w:t>
+      </w:r>
+      <w:r>
+        <w:rPr>
+          <w:rFonts w:asciiTheme="minorEastAsia" w:eastAsiaTheme="minorEastAsia" w:hAnsiTheme="minorEastAsia" w:hint="eastAsia"/>
+          <w:sz w:val="20"/>
+          <w:szCs w:val="20"/>
+        </w:rPr>
+        <w:t>동일 속성과 동일 기능을</w:t>
+      </w:r>
+      <w:r>
+        <w:rPr>
+          <w:rFonts w:asciiTheme="minorEastAsia" w:eastAsiaTheme="minorEastAsia" w:hAnsiTheme="minorEastAsia"/>
+          <w:sz w:val="20"/>
+          <w:szCs w:val="20"/>
+        </w:rPr>
+        <w:t xml:space="preserve"> </w:t>
+      </w:r>
+      <w:r>
+        <w:rPr>
+          <w:rFonts w:asciiTheme="minorEastAsia" w:eastAsiaTheme="minorEastAsia" w:hAnsiTheme="minorEastAsia" w:hint="eastAsia"/>
+          <w:sz w:val="20"/>
+          <w:szCs w:val="20"/>
+        </w:rPr>
+        <w:t>가진다면 인터페이스보단 추상클래스가 더 효율적이므로 추상클래스로 표현하는 것이 더 낫다.</w:t>
+      </w:r>
     </w:p>
     <w:p>
       <w:pPr>
@@ -927,25 +1291,7 @@
           <w:sz w:val="20"/>
           <w:szCs w:val="20"/>
         </w:rPr>
-        <w:t xml:space="preserve">Leaf클래스인 </w:t>
-      </w:r>
-      <w:proofErr w:type="spellStart"/>
-      <w:r>
-        <w:rPr>
-          <w:rFonts w:asciiTheme="minorEastAsia" w:eastAsiaTheme="minorEastAsia" w:hAnsiTheme="minorEastAsia" w:hint="eastAsia"/>
-          <w:sz w:val="20"/>
-          <w:szCs w:val="20"/>
-        </w:rPr>
-        <w:t>Trangle</w:t>
-      </w:r>
-      <w:proofErr w:type="spellEnd"/>
-      <w:r>
-        <w:rPr>
-          <w:rFonts w:asciiTheme="minorEastAsia" w:eastAsiaTheme="minorEastAsia" w:hAnsiTheme="minorEastAsia" w:hint="eastAsia"/>
-          <w:sz w:val="20"/>
-          <w:szCs w:val="20"/>
-        </w:rPr>
-        <w:t>, Circle 클래스와 Composite 클래스인 Drawing 클래스를 구현하라. 다음에 제시된 클라이언트가 실행될 수 있도록 코딩하라.</w:t>
+        <w:t>Leaf클래스인 Trangle, Circle 클래스와 Composite 클래스인 Drawing 클래스를 구현하라. 다음에 제시된 클라이언트가 실행될 수 있도록 코딩하라.</w:t>
       </w:r>
     </w:p>
     <w:p>
@@ -1085,38 +1431,7 @@
                 <w:sz w:val="18"/>
                 <w:szCs w:val="18"/>
               </w:rPr>
-              <w:t xml:space="preserve">package </w:t>
-            </w:r>
-            <w:proofErr w:type="spellStart"/>
-            <w:proofErr w:type="gramStart"/>
-            <w:r>
-              <w:rPr>
-                <w:rFonts w:asciiTheme="minorEastAsia" w:eastAsiaTheme="minorEastAsia" w:hAnsiTheme="minorEastAsia" w:cs="Arial"/>
-                <w:bCs/>
-                <w:sz w:val="18"/>
-                <w:szCs w:val="18"/>
-              </w:rPr>
-              <w:t>com.journaldev</w:t>
-            </w:r>
-            <w:proofErr w:type="gramEnd"/>
-            <w:r>
-              <w:rPr>
-                <w:rFonts w:asciiTheme="minorEastAsia" w:eastAsiaTheme="minorEastAsia" w:hAnsiTheme="minorEastAsia" w:cs="Arial"/>
-                <w:bCs/>
-                <w:sz w:val="18"/>
-                <w:szCs w:val="18"/>
-              </w:rPr>
-              <w:t>.design.test</w:t>
-            </w:r>
-            <w:proofErr w:type="spellEnd"/>
-            <w:r>
-              <w:rPr>
-                <w:rFonts w:asciiTheme="minorEastAsia" w:eastAsiaTheme="minorEastAsia" w:hAnsiTheme="minorEastAsia" w:cs="Arial"/>
-                <w:bCs/>
-                <w:sz w:val="18"/>
-                <w:szCs w:val="18"/>
-              </w:rPr>
-              <w:t>;</w:t>
+              <w:t>package com.journaldev.design.test;</w:t>
             </w:r>
           </w:p>
           <w:p>
@@ -1137,38 +1452,7 @@
                 <w:sz w:val="18"/>
                 <w:szCs w:val="18"/>
               </w:rPr>
-              <w:t xml:space="preserve">import </w:t>
-            </w:r>
-            <w:proofErr w:type="spellStart"/>
-            <w:proofErr w:type="gramStart"/>
-            <w:r>
-              <w:rPr>
-                <w:rFonts w:asciiTheme="minorEastAsia" w:eastAsiaTheme="minorEastAsia" w:hAnsiTheme="minorEastAsia" w:cs="Arial"/>
-                <w:bCs/>
-                <w:sz w:val="18"/>
-                <w:szCs w:val="18"/>
-              </w:rPr>
-              <w:t>com.journaldev</w:t>
-            </w:r>
-            <w:proofErr w:type="gramEnd"/>
-            <w:r>
-              <w:rPr>
-                <w:rFonts w:asciiTheme="minorEastAsia" w:eastAsiaTheme="minorEastAsia" w:hAnsiTheme="minorEastAsia" w:cs="Arial"/>
-                <w:bCs/>
-                <w:sz w:val="18"/>
-                <w:szCs w:val="18"/>
-              </w:rPr>
-              <w:t>.design.composite.Circle</w:t>
-            </w:r>
-            <w:proofErr w:type="spellEnd"/>
-            <w:r>
-              <w:rPr>
-                <w:rFonts w:asciiTheme="minorEastAsia" w:eastAsiaTheme="minorEastAsia" w:hAnsiTheme="minorEastAsia" w:cs="Arial"/>
-                <w:bCs/>
-                <w:sz w:val="18"/>
-                <w:szCs w:val="18"/>
-              </w:rPr>
-              <w:t>;</w:t>
+              <w:t>import com.journaldev.design.composite.Circle;</w:t>
             </w:r>
           </w:p>
           <w:p>
@@ -1189,38 +1473,7 @@
                 <w:sz w:val="18"/>
                 <w:szCs w:val="18"/>
               </w:rPr>
-              <w:t xml:space="preserve">import </w:t>
-            </w:r>
-            <w:proofErr w:type="spellStart"/>
-            <w:proofErr w:type="gramStart"/>
-            <w:r>
-              <w:rPr>
-                <w:rFonts w:asciiTheme="minorEastAsia" w:eastAsiaTheme="minorEastAsia" w:hAnsiTheme="minorEastAsia" w:cs="Arial"/>
-                <w:bCs/>
-                <w:sz w:val="18"/>
-                <w:szCs w:val="18"/>
-              </w:rPr>
-              <w:t>com.journaldev</w:t>
-            </w:r>
-            <w:proofErr w:type="gramEnd"/>
-            <w:r>
-              <w:rPr>
-                <w:rFonts w:asciiTheme="minorEastAsia" w:eastAsiaTheme="minorEastAsia" w:hAnsiTheme="minorEastAsia" w:cs="Arial"/>
-                <w:bCs/>
-                <w:sz w:val="18"/>
-                <w:szCs w:val="18"/>
-              </w:rPr>
-              <w:t>.design.composite.Drawing</w:t>
-            </w:r>
-            <w:proofErr w:type="spellEnd"/>
-            <w:r>
-              <w:rPr>
-                <w:rFonts w:asciiTheme="minorEastAsia" w:eastAsiaTheme="minorEastAsia" w:hAnsiTheme="minorEastAsia" w:cs="Arial"/>
-                <w:bCs/>
-                <w:sz w:val="18"/>
-                <w:szCs w:val="18"/>
-              </w:rPr>
-              <w:t>;</w:t>
+              <w:t>import com.journaldev.design.composite.Drawing;</w:t>
             </w:r>
           </w:p>
           <w:p>
@@ -1241,38 +1494,7 @@
                 <w:sz w:val="18"/>
                 <w:szCs w:val="18"/>
               </w:rPr>
-              <w:t xml:space="preserve">import </w:t>
-            </w:r>
-            <w:proofErr w:type="spellStart"/>
-            <w:proofErr w:type="gramStart"/>
-            <w:r>
-              <w:rPr>
-                <w:rFonts w:asciiTheme="minorEastAsia" w:eastAsiaTheme="minorEastAsia" w:hAnsiTheme="minorEastAsia" w:cs="Arial"/>
-                <w:bCs/>
-                <w:sz w:val="18"/>
-                <w:szCs w:val="18"/>
-              </w:rPr>
-              <w:t>com.journaldev</w:t>
-            </w:r>
-            <w:proofErr w:type="gramEnd"/>
-            <w:r>
-              <w:rPr>
-                <w:rFonts w:asciiTheme="minorEastAsia" w:eastAsiaTheme="minorEastAsia" w:hAnsiTheme="minorEastAsia" w:cs="Arial"/>
-                <w:bCs/>
-                <w:sz w:val="18"/>
-                <w:szCs w:val="18"/>
-              </w:rPr>
-              <w:t>.design.composite.Shape</w:t>
-            </w:r>
-            <w:proofErr w:type="spellEnd"/>
-            <w:r>
-              <w:rPr>
-                <w:rFonts w:asciiTheme="minorEastAsia" w:eastAsiaTheme="minorEastAsia" w:hAnsiTheme="minorEastAsia" w:cs="Arial"/>
-                <w:bCs/>
-                <w:sz w:val="18"/>
-                <w:szCs w:val="18"/>
-              </w:rPr>
-              <w:t>;</w:t>
+              <w:t>import com.journaldev.design.composite.Shape;</w:t>
             </w:r>
           </w:p>
           <w:p>
@@ -1293,38 +1515,7 @@
                 <w:sz w:val="18"/>
                 <w:szCs w:val="18"/>
               </w:rPr>
-              <w:t xml:space="preserve">import </w:t>
-            </w:r>
-            <w:proofErr w:type="spellStart"/>
-            <w:proofErr w:type="gramStart"/>
-            <w:r>
-              <w:rPr>
-                <w:rFonts w:asciiTheme="minorEastAsia" w:eastAsiaTheme="minorEastAsia" w:hAnsiTheme="minorEastAsia" w:cs="Arial"/>
-                <w:bCs/>
-                <w:sz w:val="18"/>
-                <w:szCs w:val="18"/>
-              </w:rPr>
-              <w:t>com.journaldev</w:t>
-            </w:r>
-            <w:proofErr w:type="gramEnd"/>
-            <w:r>
-              <w:rPr>
-                <w:rFonts w:asciiTheme="minorEastAsia" w:eastAsiaTheme="minorEastAsia" w:hAnsiTheme="minorEastAsia" w:cs="Arial"/>
-                <w:bCs/>
-                <w:sz w:val="18"/>
-                <w:szCs w:val="18"/>
-              </w:rPr>
-              <w:t>.design.composite.Triangle</w:t>
-            </w:r>
-            <w:proofErr w:type="spellEnd"/>
-            <w:r>
-              <w:rPr>
-                <w:rFonts w:asciiTheme="minorEastAsia" w:eastAsiaTheme="minorEastAsia" w:hAnsiTheme="minorEastAsia" w:cs="Arial"/>
-                <w:bCs/>
-                <w:sz w:val="18"/>
-                <w:szCs w:val="18"/>
-              </w:rPr>
-              <w:t>;</w:t>
+              <w:t>import com.journaldev.design.composite.Triangle;</w:t>
             </w:r>
           </w:p>
           <w:p>
@@ -1366,27 +1557,7 @@
                 <w:sz w:val="18"/>
                 <w:szCs w:val="18"/>
               </w:rPr>
-              <w:t xml:space="preserve">public class </w:t>
-            </w:r>
-            <w:proofErr w:type="spellStart"/>
-            <w:r>
-              <w:rPr>
-                <w:rFonts w:asciiTheme="minorEastAsia" w:eastAsiaTheme="minorEastAsia" w:hAnsiTheme="minorEastAsia" w:cs="Arial"/>
-                <w:bCs/>
-                <w:sz w:val="18"/>
-                <w:szCs w:val="18"/>
-              </w:rPr>
-              <w:t>TestCompositePattern</w:t>
-            </w:r>
-            <w:proofErr w:type="spellEnd"/>
-            <w:r>
-              <w:rPr>
-                <w:rFonts w:asciiTheme="minorEastAsia" w:eastAsiaTheme="minorEastAsia" w:hAnsiTheme="minorEastAsia" w:cs="Arial"/>
-                <w:bCs/>
-                <w:sz w:val="18"/>
-                <w:szCs w:val="18"/>
-              </w:rPr>
-              <w:t xml:space="preserve"> {</w:t>
+              <w:t>public class TestCompositePattern {</w:t>
             </w:r>
           </w:p>
           <w:p>
@@ -1407,47 +1578,7 @@
                 <w:sz w:val="18"/>
                 <w:szCs w:val="18"/>
               </w:rPr>
-              <w:t xml:space="preserve">    public static void </w:t>
-            </w:r>
-            <w:proofErr w:type="gramStart"/>
-            <w:r>
-              <w:rPr>
-                <w:rFonts w:asciiTheme="minorEastAsia" w:eastAsiaTheme="minorEastAsia" w:hAnsiTheme="minorEastAsia" w:cs="Arial"/>
-                <w:bCs/>
-                <w:sz w:val="18"/>
-                <w:szCs w:val="18"/>
-              </w:rPr>
-              <w:t>main(</w:t>
-            </w:r>
-            <w:proofErr w:type="gramEnd"/>
-            <w:r>
-              <w:rPr>
-                <w:rFonts w:asciiTheme="minorEastAsia" w:eastAsiaTheme="minorEastAsia" w:hAnsiTheme="minorEastAsia" w:cs="Arial"/>
-                <w:bCs/>
-                <w:sz w:val="18"/>
-                <w:szCs w:val="18"/>
-              </w:rPr>
-              <w:t xml:space="preserve">String[] </w:t>
-            </w:r>
-            <w:proofErr w:type="spellStart"/>
-            <w:r>
-              <w:rPr>
-                <w:rFonts w:asciiTheme="minorEastAsia" w:eastAsiaTheme="minorEastAsia" w:hAnsiTheme="minorEastAsia" w:cs="Arial"/>
-                <w:bCs/>
-                <w:sz w:val="18"/>
-                <w:szCs w:val="18"/>
-              </w:rPr>
-              <w:t>args</w:t>
-            </w:r>
-            <w:proofErr w:type="spellEnd"/>
-            <w:r>
-              <w:rPr>
-                <w:rFonts w:asciiTheme="minorEastAsia" w:eastAsiaTheme="minorEastAsia" w:hAnsiTheme="minorEastAsia" w:cs="Arial"/>
-                <w:bCs/>
-                <w:sz w:val="18"/>
-                <w:szCs w:val="18"/>
-              </w:rPr>
-              <w:t>) {</w:t>
+              <w:t>    public static void main(String[] args) {</w:t>
             </w:r>
           </w:p>
           <w:p>
@@ -1468,27 +1599,7 @@
                 <w:sz w:val="18"/>
                 <w:szCs w:val="18"/>
               </w:rPr>
-              <w:t xml:space="preserve">        Shape tri = new </w:t>
-            </w:r>
-            <w:proofErr w:type="gramStart"/>
-            <w:r>
-              <w:rPr>
-                <w:rFonts w:asciiTheme="minorEastAsia" w:eastAsiaTheme="minorEastAsia" w:hAnsiTheme="minorEastAsia" w:cs="Arial"/>
-                <w:bCs/>
-                <w:sz w:val="18"/>
-                <w:szCs w:val="18"/>
-              </w:rPr>
-              <w:t>Triangle(</w:t>
-            </w:r>
-            <w:proofErr w:type="gramEnd"/>
-            <w:r>
-              <w:rPr>
-                <w:rFonts w:asciiTheme="minorEastAsia" w:eastAsiaTheme="minorEastAsia" w:hAnsiTheme="minorEastAsia" w:cs="Arial"/>
-                <w:bCs/>
-                <w:sz w:val="18"/>
-                <w:szCs w:val="18"/>
-              </w:rPr>
-              <w:t>);</w:t>
+              <w:t>        Shape tri = new Triangle();</w:t>
             </w:r>
           </w:p>
           <w:p>
@@ -1509,27 +1620,7 @@
                 <w:sz w:val="18"/>
                 <w:szCs w:val="18"/>
               </w:rPr>
-              <w:t xml:space="preserve">        Shape tri1 = new </w:t>
-            </w:r>
-            <w:proofErr w:type="gramStart"/>
-            <w:r>
-              <w:rPr>
-                <w:rFonts w:asciiTheme="minorEastAsia" w:eastAsiaTheme="minorEastAsia" w:hAnsiTheme="minorEastAsia" w:cs="Arial"/>
-                <w:bCs/>
-                <w:sz w:val="18"/>
-                <w:szCs w:val="18"/>
-              </w:rPr>
-              <w:t>Triangle(</w:t>
-            </w:r>
-            <w:proofErr w:type="gramEnd"/>
-            <w:r>
-              <w:rPr>
-                <w:rFonts w:asciiTheme="minorEastAsia" w:eastAsiaTheme="minorEastAsia" w:hAnsiTheme="minorEastAsia" w:cs="Arial"/>
-                <w:bCs/>
-                <w:sz w:val="18"/>
-                <w:szCs w:val="18"/>
-              </w:rPr>
-              <w:t>);</w:t>
+              <w:t>        Shape tri1 = new Triangle();</w:t>
             </w:r>
           </w:p>
           <w:p>
@@ -1550,47 +1641,7 @@
                 <w:sz w:val="18"/>
                 <w:szCs w:val="18"/>
               </w:rPr>
-              <w:t xml:space="preserve">        Shape </w:t>
-            </w:r>
-            <w:proofErr w:type="spellStart"/>
-            <w:r>
-              <w:rPr>
-                <w:rFonts w:asciiTheme="minorEastAsia" w:eastAsiaTheme="minorEastAsia" w:hAnsiTheme="minorEastAsia" w:cs="Arial"/>
-                <w:bCs/>
-                <w:sz w:val="18"/>
-                <w:szCs w:val="18"/>
-              </w:rPr>
-              <w:t>cir</w:t>
-            </w:r>
-            <w:proofErr w:type="spellEnd"/>
-            <w:r>
-              <w:rPr>
-                <w:rFonts w:asciiTheme="minorEastAsia" w:eastAsiaTheme="minorEastAsia" w:hAnsiTheme="minorEastAsia" w:cs="Arial"/>
-                <w:bCs/>
-                <w:sz w:val="18"/>
-                <w:szCs w:val="18"/>
-              </w:rPr>
-              <w:t xml:space="preserve"> = new </w:t>
-            </w:r>
-            <w:proofErr w:type="gramStart"/>
-            <w:r>
-              <w:rPr>
-                <w:rFonts w:asciiTheme="minorEastAsia" w:eastAsiaTheme="minorEastAsia" w:hAnsiTheme="minorEastAsia" w:cs="Arial"/>
-                <w:bCs/>
-                <w:sz w:val="18"/>
-                <w:szCs w:val="18"/>
-              </w:rPr>
-              <w:t>Circle(</w:t>
-            </w:r>
-            <w:proofErr w:type="gramEnd"/>
-            <w:r>
-              <w:rPr>
-                <w:rFonts w:asciiTheme="minorEastAsia" w:eastAsiaTheme="minorEastAsia" w:hAnsiTheme="minorEastAsia" w:cs="Arial"/>
-                <w:bCs/>
-                <w:sz w:val="18"/>
-                <w:szCs w:val="18"/>
-              </w:rPr>
-              <w:t>);</w:t>
+              <w:t>        Shape cir = new Circle();</w:t>
             </w:r>
           </w:p>
           <w:p>
@@ -1632,47 +1683,7 @@
                 <w:sz w:val="18"/>
                 <w:szCs w:val="18"/>
               </w:rPr>
-              <w:t xml:space="preserve">        Drawing </w:t>
-            </w:r>
-            <w:proofErr w:type="spellStart"/>
-            <w:r>
-              <w:rPr>
-                <w:rFonts w:asciiTheme="minorEastAsia" w:eastAsiaTheme="minorEastAsia" w:hAnsiTheme="minorEastAsia" w:cs="Arial"/>
-                <w:bCs/>
-                <w:sz w:val="18"/>
-                <w:szCs w:val="18"/>
-              </w:rPr>
-              <w:t>drawing</w:t>
-            </w:r>
-            <w:proofErr w:type="spellEnd"/>
-            <w:r>
-              <w:rPr>
-                <w:rFonts w:asciiTheme="minorEastAsia" w:eastAsiaTheme="minorEastAsia" w:hAnsiTheme="minorEastAsia" w:cs="Arial"/>
-                <w:bCs/>
-                <w:sz w:val="18"/>
-                <w:szCs w:val="18"/>
-              </w:rPr>
-              <w:t xml:space="preserve"> = new </w:t>
-            </w:r>
-            <w:proofErr w:type="gramStart"/>
-            <w:r>
-              <w:rPr>
-                <w:rFonts w:asciiTheme="minorEastAsia" w:eastAsiaTheme="minorEastAsia" w:hAnsiTheme="minorEastAsia" w:cs="Arial"/>
-                <w:bCs/>
-                <w:sz w:val="18"/>
-                <w:szCs w:val="18"/>
-              </w:rPr>
-              <w:t>Drawing(</w:t>
-            </w:r>
-            <w:proofErr w:type="gramEnd"/>
-            <w:r>
-              <w:rPr>
-                <w:rFonts w:asciiTheme="minorEastAsia" w:eastAsiaTheme="minorEastAsia" w:hAnsiTheme="minorEastAsia" w:cs="Arial"/>
-                <w:bCs/>
-                <w:sz w:val="18"/>
-                <w:szCs w:val="18"/>
-              </w:rPr>
-              <w:t>);</w:t>
+              <w:t>        Drawing drawing = new Drawing();</w:t>
             </w:r>
           </w:p>
           <w:p>
@@ -1693,27 +1704,7 @@
                 <w:sz w:val="18"/>
                 <w:szCs w:val="18"/>
               </w:rPr>
-              <w:t>        </w:t>
-            </w:r>
-            <w:proofErr w:type="spellStart"/>
-            <w:r>
-              <w:rPr>
-                <w:rFonts w:asciiTheme="minorEastAsia" w:eastAsiaTheme="minorEastAsia" w:hAnsiTheme="minorEastAsia" w:cs="Arial"/>
-                <w:bCs/>
-                <w:sz w:val="18"/>
-                <w:szCs w:val="18"/>
-              </w:rPr>
-              <w:t>drawing.add</w:t>
-            </w:r>
-            <w:proofErr w:type="spellEnd"/>
-            <w:r>
-              <w:rPr>
-                <w:rFonts w:asciiTheme="minorEastAsia" w:eastAsiaTheme="minorEastAsia" w:hAnsiTheme="minorEastAsia" w:cs="Arial"/>
-                <w:bCs/>
-                <w:sz w:val="18"/>
-                <w:szCs w:val="18"/>
-              </w:rPr>
-              <w:t>(tri1);</w:t>
+              <w:t>        drawing.add(tri1);</w:t>
             </w:r>
           </w:p>
           <w:p>
@@ -1734,27 +1725,7 @@
                 <w:sz w:val="18"/>
                 <w:szCs w:val="18"/>
               </w:rPr>
-              <w:t>        </w:t>
-            </w:r>
-            <w:proofErr w:type="spellStart"/>
-            <w:r>
-              <w:rPr>
-                <w:rFonts w:asciiTheme="minorEastAsia" w:eastAsiaTheme="minorEastAsia" w:hAnsiTheme="minorEastAsia" w:cs="Arial"/>
-                <w:bCs/>
-                <w:sz w:val="18"/>
-                <w:szCs w:val="18"/>
-              </w:rPr>
-              <w:t>drawing.add</w:t>
-            </w:r>
-            <w:proofErr w:type="spellEnd"/>
-            <w:r>
-              <w:rPr>
-                <w:rFonts w:asciiTheme="minorEastAsia" w:eastAsiaTheme="minorEastAsia" w:hAnsiTheme="minorEastAsia" w:cs="Arial"/>
-                <w:bCs/>
-                <w:sz w:val="18"/>
-                <w:szCs w:val="18"/>
-              </w:rPr>
-              <w:t>(tri1);</w:t>
+              <w:t>        drawing.add(tri1);</w:t>
             </w:r>
           </w:p>
           <w:p>
@@ -1775,47 +1746,7 @@
                 <w:sz w:val="18"/>
                 <w:szCs w:val="18"/>
               </w:rPr>
-              <w:t>        </w:t>
-            </w:r>
-            <w:proofErr w:type="spellStart"/>
-            <w:r>
-              <w:rPr>
-                <w:rFonts w:asciiTheme="minorEastAsia" w:eastAsiaTheme="minorEastAsia" w:hAnsiTheme="minorEastAsia" w:cs="Arial"/>
-                <w:bCs/>
-                <w:sz w:val="18"/>
-                <w:szCs w:val="18"/>
-              </w:rPr>
-              <w:t>drawing.add</w:t>
-            </w:r>
-            <w:proofErr w:type="spellEnd"/>
-            <w:r>
-              <w:rPr>
-                <w:rFonts w:asciiTheme="minorEastAsia" w:eastAsiaTheme="minorEastAsia" w:hAnsiTheme="minorEastAsia" w:cs="Arial"/>
-                <w:bCs/>
-                <w:sz w:val="18"/>
-                <w:szCs w:val="18"/>
-              </w:rPr>
-              <w:t>(</w:t>
-            </w:r>
-            <w:proofErr w:type="spellStart"/>
-            <w:r>
-              <w:rPr>
-                <w:rFonts w:asciiTheme="minorEastAsia" w:eastAsiaTheme="minorEastAsia" w:hAnsiTheme="minorEastAsia" w:cs="Arial"/>
-                <w:bCs/>
-                <w:sz w:val="18"/>
-                <w:szCs w:val="18"/>
-              </w:rPr>
-              <w:t>cir</w:t>
-            </w:r>
-            <w:proofErr w:type="spellEnd"/>
-            <w:r>
-              <w:rPr>
-                <w:rFonts w:asciiTheme="minorEastAsia" w:eastAsiaTheme="minorEastAsia" w:hAnsiTheme="minorEastAsia" w:cs="Arial"/>
-                <w:bCs/>
-                <w:sz w:val="18"/>
-                <w:szCs w:val="18"/>
-              </w:rPr>
-              <w:t>);</w:t>
+              <w:t>        drawing.add(cir);</w:t>
             </w:r>
           </w:p>
           <w:p>
@@ -1857,29 +1788,7 @@
                 <w:sz w:val="18"/>
                 <w:szCs w:val="18"/>
               </w:rPr>
-              <w:t>        </w:t>
-            </w:r>
-            <w:proofErr w:type="spellStart"/>
-            <w:proofErr w:type="gramStart"/>
-            <w:r>
-              <w:rPr>
-                <w:rFonts w:asciiTheme="minorEastAsia" w:eastAsiaTheme="minorEastAsia" w:hAnsiTheme="minorEastAsia" w:cs="Arial"/>
-                <w:bCs/>
-                <w:sz w:val="18"/>
-                <w:szCs w:val="18"/>
-              </w:rPr>
-              <w:t>drawing.draw</w:t>
-            </w:r>
-            <w:proofErr w:type="spellEnd"/>
-            <w:proofErr w:type="gramEnd"/>
-            <w:r>
-              <w:rPr>
-                <w:rFonts w:asciiTheme="minorEastAsia" w:eastAsiaTheme="minorEastAsia" w:hAnsiTheme="minorEastAsia" w:cs="Arial"/>
-                <w:bCs/>
-                <w:sz w:val="18"/>
-                <w:szCs w:val="18"/>
-              </w:rPr>
-              <w:t>("Red");</w:t>
+              <w:t>        drawing.draw("Red");</w:t>
             </w:r>
           </w:p>
           <w:p>
@@ -1921,29 +1830,7 @@
                 <w:sz w:val="18"/>
                 <w:szCs w:val="18"/>
               </w:rPr>
-              <w:t>        </w:t>
-            </w:r>
-            <w:proofErr w:type="spellStart"/>
-            <w:proofErr w:type="gramStart"/>
-            <w:r>
-              <w:rPr>
-                <w:rFonts w:asciiTheme="minorEastAsia" w:eastAsiaTheme="minorEastAsia" w:hAnsiTheme="minorEastAsia" w:cs="Arial"/>
-                <w:bCs/>
-                <w:sz w:val="18"/>
-                <w:szCs w:val="18"/>
-              </w:rPr>
-              <w:t>drawing.clear</w:t>
-            </w:r>
-            <w:proofErr w:type="spellEnd"/>
-            <w:proofErr w:type="gramEnd"/>
-            <w:r>
-              <w:rPr>
-                <w:rFonts w:asciiTheme="minorEastAsia" w:eastAsiaTheme="minorEastAsia" w:hAnsiTheme="minorEastAsia" w:cs="Arial"/>
-                <w:bCs/>
-                <w:sz w:val="18"/>
-                <w:szCs w:val="18"/>
-              </w:rPr>
-              <w:t>();</w:t>
+              <w:t>        drawing.clear();</w:t>
             </w:r>
           </w:p>
           <w:p>
@@ -1985,27 +1872,7 @@
                 <w:sz w:val="18"/>
                 <w:szCs w:val="18"/>
               </w:rPr>
-              <w:t>        </w:t>
-            </w:r>
-            <w:proofErr w:type="spellStart"/>
-            <w:r>
-              <w:rPr>
-                <w:rFonts w:asciiTheme="minorEastAsia" w:eastAsiaTheme="minorEastAsia" w:hAnsiTheme="minorEastAsia" w:cs="Arial"/>
-                <w:bCs/>
-                <w:sz w:val="18"/>
-                <w:szCs w:val="18"/>
-              </w:rPr>
-              <w:t>drawing.add</w:t>
-            </w:r>
-            <w:proofErr w:type="spellEnd"/>
-            <w:r>
-              <w:rPr>
-                <w:rFonts w:asciiTheme="minorEastAsia" w:eastAsiaTheme="minorEastAsia" w:hAnsiTheme="minorEastAsia" w:cs="Arial"/>
-                <w:bCs/>
-                <w:sz w:val="18"/>
-                <w:szCs w:val="18"/>
-              </w:rPr>
-              <w:t>(tri);</w:t>
+              <w:t>        drawing.add(tri);</w:t>
             </w:r>
           </w:p>
           <w:p>
@@ -2026,47 +1893,7 @@
                 <w:sz w:val="18"/>
                 <w:szCs w:val="18"/>
               </w:rPr>
-              <w:t>        </w:t>
-            </w:r>
-            <w:proofErr w:type="spellStart"/>
-            <w:r>
-              <w:rPr>
-                <w:rFonts w:asciiTheme="minorEastAsia" w:eastAsiaTheme="minorEastAsia" w:hAnsiTheme="minorEastAsia" w:cs="Arial"/>
-                <w:bCs/>
-                <w:sz w:val="18"/>
-                <w:szCs w:val="18"/>
-              </w:rPr>
-              <w:t>drawing.add</w:t>
-            </w:r>
-            <w:proofErr w:type="spellEnd"/>
-            <w:r>
-              <w:rPr>
-                <w:rFonts w:asciiTheme="minorEastAsia" w:eastAsiaTheme="minorEastAsia" w:hAnsiTheme="minorEastAsia" w:cs="Arial"/>
-                <w:bCs/>
-                <w:sz w:val="18"/>
-                <w:szCs w:val="18"/>
-              </w:rPr>
-              <w:t>(</w:t>
-            </w:r>
-            <w:proofErr w:type="spellStart"/>
-            <w:r>
-              <w:rPr>
-                <w:rFonts w:asciiTheme="minorEastAsia" w:eastAsiaTheme="minorEastAsia" w:hAnsiTheme="minorEastAsia" w:cs="Arial"/>
-                <w:bCs/>
-                <w:sz w:val="18"/>
-                <w:szCs w:val="18"/>
-              </w:rPr>
-              <w:t>cir</w:t>
-            </w:r>
-            <w:proofErr w:type="spellEnd"/>
-            <w:r>
-              <w:rPr>
-                <w:rFonts w:asciiTheme="minorEastAsia" w:eastAsiaTheme="minorEastAsia" w:hAnsiTheme="minorEastAsia" w:cs="Arial"/>
-                <w:bCs/>
-                <w:sz w:val="18"/>
-                <w:szCs w:val="18"/>
-              </w:rPr>
-              <w:t>);</w:t>
+              <w:t>        drawing.add(cir);</w:t>
             </w:r>
           </w:p>
           <w:p>
@@ -2087,29 +1914,7 @@
                 <w:sz w:val="18"/>
                 <w:szCs w:val="18"/>
               </w:rPr>
-              <w:t>        </w:t>
-            </w:r>
-            <w:proofErr w:type="spellStart"/>
-            <w:proofErr w:type="gramStart"/>
-            <w:r>
-              <w:rPr>
-                <w:rFonts w:asciiTheme="minorEastAsia" w:eastAsiaTheme="minorEastAsia" w:hAnsiTheme="minorEastAsia" w:cs="Arial"/>
-                <w:bCs/>
-                <w:sz w:val="18"/>
-                <w:szCs w:val="18"/>
-              </w:rPr>
-              <w:t>drawing.draw</w:t>
-            </w:r>
-            <w:proofErr w:type="spellEnd"/>
-            <w:proofErr w:type="gramEnd"/>
-            <w:r>
-              <w:rPr>
-                <w:rFonts w:asciiTheme="minorEastAsia" w:eastAsiaTheme="minorEastAsia" w:hAnsiTheme="minorEastAsia" w:cs="Arial"/>
-                <w:bCs/>
-                <w:sz w:val="18"/>
-                <w:szCs w:val="18"/>
-              </w:rPr>
-              <w:t>("Green");</w:t>
+              <w:t>        drawing.draw("Green");</w:t>
             </w:r>
           </w:p>
           <w:p>
@@ -2520,21 +2325,71 @@
           <w:sz w:val="18"/>
           <w:szCs w:val="18"/>
         </w:rPr>
-        <w:t xml:space="preserve">3. </w:t>
-      </w:r>
-      <w:proofErr w:type="spellStart"/>
-      <w:proofErr w:type="gramStart"/>
-      <w:r>
-        <w:rPr>
-          <w:rFonts w:asciiTheme="minorEastAsia" w:eastAsiaTheme="minorEastAsia" w:hAnsiTheme="minorEastAsia" w:cs="Arial"/>
-          <w:bCs/>
-          <w:sz w:val="18"/>
-          <w:szCs w:val="18"/>
-        </w:rPr>
-        <w:t>javax.swing</w:t>
-      </w:r>
-      <w:proofErr w:type="spellEnd"/>
-      <w:proofErr w:type="gramEnd"/>
+        <w:t xml:space="preserve">3. javax.swing </w:t>
+      </w:r>
+      <w:r>
+        <w:rPr>
+          <w:rFonts w:asciiTheme="minorEastAsia" w:eastAsiaTheme="minorEastAsia" w:hAnsiTheme="minorEastAsia" w:cs="Arial" w:hint="eastAsia"/>
+          <w:bCs/>
+          <w:sz w:val="18"/>
+          <w:szCs w:val="18"/>
+        </w:rPr>
+        <w:t>패키지의</w:t>
+      </w:r>
+      <w:r>
+        <w:rPr>
+          <w:rFonts w:asciiTheme="minorEastAsia" w:eastAsiaTheme="minorEastAsia" w:hAnsiTheme="minorEastAsia" w:cs="Arial"/>
+          <w:bCs/>
+          <w:sz w:val="18"/>
+          <w:szCs w:val="18"/>
+        </w:rPr>
+        <w:t xml:space="preserve"> MenuElement </w:t>
+      </w:r>
+      <w:r>
+        <w:rPr>
+          <w:rFonts w:asciiTheme="minorEastAsia" w:eastAsiaTheme="minorEastAsia" w:hAnsiTheme="minorEastAsia" w:cs="Arial" w:hint="eastAsia"/>
+          <w:bCs/>
+          <w:sz w:val="18"/>
+          <w:szCs w:val="18"/>
+        </w:rPr>
+        <w:t>인터페이스와</w:t>
+      </w:r>
+      <w:r>
+        <w:rPr>
+          <w:rFonts w:asciiTheme="minorEastAsia" w:eastAsiaTheme="minorEastAsia" w:hAnsiTheme="minorEastAsia" w:cs="Arial"/>
+          <w:bCs/>
+          <w:sz w:val="18"/>
+          <w:szCs w:val="18"/>
+        </w:rPr>
+        <w:t xml:space="preserve"> JMenu </w:t>
+      </w:r>
+      <w:r>
+        <w:rPr>
+          <w:rFonts w:asciiTheme="minorEastAsia" w:eastAsiaTheme="minorEastAsia" w:hAnsiTheme="minorEastAsia" w:cs="Arial" w:hint="eastAsia"/>
+          <w:bCs/>
+          <w:sz w:val="18"/>
+          <w:szCs w:val="18"/>
+        </w:rPr>
+        <w:t>및</w:t>
+      </w:r>
+      <w:r>
+        <w:rPr>
+          <w:rFonts w:asciiTheme="minorEastAsia" w:eastAsiaTheme="minorEastAsia" w:hAnsiTheme="minorEastAsia" w:cs="Arial"/>
+          <w:bCs/>
+          <w:sz w:val="18"/>
+          <w:szCs w:val="18"/>
+        </w:rPr>
+        <w:t xml:space="preserve"> JMenuItem </w:t>
+      </w:r>
+      <w:r>
+        <w:rPr>
+          <w:rFonts w:asciiTheme="minorEastAsia" w:eastAsiaTheme="minorEastAsia" w:hAnsiTheme="minorEastAsia" w:cs="Arial" w:hint="eastAsia"/>
+          <w:bCs/>
+          <w:sz w:val="18"/>
+          <w:szCs w:val="18"/>
+        </w:rPr>
+        <w:t>클래스를</w:t>
+      </w:r>
       <w:r>
         <w:rPr>
           <w:rFonts w:asciiTheme="minorEastAsia" w:eastAsiaTheme="minorEastAsia" w:hAnsiTheme="minorEastAsia" w:cs="Arial"/>
@@ -2551,7 +2406,25 @@
           <w:sz w:val="18"/>
           <w:szCs w:val="18"/>
         </w:rPr>
-        <w:t>패키지의</w:t>
+        <w:t>공부해보라</w:t>
+      </w:r>
+      <w:r>
+        <w:rPr>
+          <w:rFonts w:asciiTheme="minorEastAsia" w:eastAsiaTheme="minorEastAsia" w:hAnsiTheme="minorEastAsia" w:cs="Arial"/>
+          <w:bCs/>
+          <w:sz w:val="18"/>
+          <w:szCs w:val="18"/>
+        </w:rPr>
+        <w:t xml:space="preserve">. </w:t>
+      </w:r>
+      <w:r>
+        <w:rPr>
+          <w:rFonts w:asciiTheme="minorEastAsia" w:eastAsiaTheme="minorEastAsia" w:hAnsiTheme="minorEastAsia" w:cs="Arial" w:hint="eastAsia"/>
+          <w:bCs/>
+          <w:sz w:val="18"/>
+          <w:szCs w:val="18"/>
+        </w:rPr>
+        <w:t>이러한</w:t>
       </w:r>
       <w:r>
         <w:rPr>
@@ -2562,17 +2435,15 @@
         </w:rPr>
         <w:t xml:space="preserve"> </w:t>
       </w:r>
-      <w:proofErr w:type="spellStart"/>
-      <w:r>
-        <w:rPr>
-          <w:rFonts w:asciiTheme="minorEastAsia" w:eastAsiaTheme="minorEastAsia" w:hAnsiTheme="minorEastAsia" w:cs="Arial"/>
-          <w:bCs/>
-          <w:sz w:val="18"/>
-          <w:szCs w:val="18"/>
-        </w:rPr>
-        <w:t>MenuElement</w:t>
-      </w:r>
-      <w:proofErr w:type="spellEnd"/>
+      <w:r>
+        <w:rPr>
+          <w:rFonts w:asciiTheme="minorEastAsia" w:eastAsiaTheme="minorEastAsia" w:hAnsiTheme="minorEastAsia" w:cs="Arial" w:hint="eastAsia"/>
+          <w:bCs/>
+          <w:sz w:val="18"/>
+          <w:szCs w:val="18"/>
+        </w:rPr>
+        <w:t>클래스가</w:t>
+      </w:r>
       <w:r>
         <w:rPr>
           <w:rFonts w:asciiTheme="minorEastAsia" w:eastAsiaTheme="minorEastAsia" w:hAnsiTheme="minorEastAsia" w:cs="Arial"/>
@@ -2589,158 +2460,8 @@
           <w:sz w:val="18"/>
           <w:szCs w:val="18"/>
         </w:rPr>
-        <w:t>인터페이스와</w:t>
-      </w:r>
-      <w:r>
-        <w:rPr>
-          <w:rFonts w:asciiTheme="minorEastAsia" w:eastAsiaTheme="minorEastAsia" w:hAnsiTheme="minorEastAsia" w:cs="Arial"/>
-          <w:bCs/>
-          <w:sz w:val="18"/>
-          <w:szCs w:val="18"/>
-        </w:rPr>
-        <w:t xml:space="preserve"> </w:t>
-      </w:r>
-      <w:proofErr w:type="spellStart"/>
-      <w:r>
-        <w:rPr>
-          <w:rFonts w:asciiTheme="minorEastAsia" w:eastAsiaTheme="minorEastAsia" w:hAnsiTheme="minorEastAsia" w:cs="Arial"/>
-          <w:bCs/>
-          <w:sz w:val="18"/>
-          <w:szCs w:val="18"/>
-        </w:rPr>
-        <w:t>JMenu</w:t>
-      </w:r>
-      <w:proofErr w:type="spellEnd"/>
-      <w:r>
-        <w:rPr>
-          <w:rFonts w:asciiTheme="minorEastAsia" w:eastAsiaTheme="minorEastAsia" w:hAnsiTheme="minorEastAsia" w:cs="Arial"/>
-          <w:bCs/>
-          <w:sz w:val="18"/>
-          <w:szCs w:val="18"/>
-        </w:rPr>
-        <w:t xml:space="preserve"> </w:t>
-      </w:r>
-      <w:r>
-        <w:rPr>
-          <w:rFonts w:asciiTheme="minorEastAsia" w:eastAsiaTheme="minorEastAsia" w:hAnsiTheme="minorEastAsia" w:cs="Arial" w:hint="eastAsia"/>
-          <w:bCs/>
-          <w:sz w:val="18"/>
-          <w:szCs w:val="18"/>
-        </w:rPr>
-        <w:t>및</w:t>
-      </w:r>
-      <w:r>
-        <w:rPr>
-          <w:rFonts w:asciiTheme="minorEastAsia" w:eastAsiaTheme="minorEastAsia" w:hAnsiTheme="minorEastAsia" w:cs="Arial"/>
-          <w:bCs/>
-          <w:sz w:val="18"/>
-          <w:szCs w:val="18"/>
-        </w:rPr>
-        <w:t xml:space="preserve"> </w:t>
-      </w:r>
-      <w:proofErr w:type="spellStart"/>
-      <w:r>
-        <w:rPr>
-          <w:rFonts w:asciiTheme="minorEastAsia" w:eastAsiaTheme="minorEastAsia" w:hAnsiTheme="minorEastAsia" w:cs="Arial"/>
-          <w:bCs/>
-          <w:sz w:val="18"/>
-          <w:szCs w:val="18"/>
-        </w:rPr>
-        <w:t>JMenuItem</w:t>
-      </w:r>
-      <w:proofErr w:type="spellEnd"/>
-      <w:r>
-        <w:rPr>
-          <w:rFonts w:asciiTheme="minorEastAsia" w:eastAsiaTheme="minorEastAsia" w:hAnsiTheme="minorEastAsia" w:cs="Arial"/>
-          <w:bCs/>
-          <w:sz w:val="18"/>
-          <w:szCs w:val="18"/>
-        </w:rPr>
-        <w:t xml:space="preserve"> </w:t>
-      </w:r>
-      <w:r>
-        <w:rPr>
-          <w:rFonts w:asciiTheme="minorEastAsia" w:eastAsiaTheme="minorEastAsia" w:hAnsiTheme="minorEastAsia" w:cs="Arial" w:hint="eastAsia"/>
-          <w:bCs/>
-          <w:sz w:val="18"/>
-          <w:szCs w:val="18"/>
-        </w:rPr>
-        <w:t>클래스를</w:t>
-      </w:r>
-      <w:r>
-        <w:rPr>
-          <w:rFonts w:asciiTheme="minorEastAsia" w:eastAsiaTheme="minorEastAsia" w:hAnsiTheme="minorEastAsia" w:cs="Arial"/>
-          <w:bCs/>
-          <w:sz w:val="18"/>
-          <w:szCs w:val="18"/>
-        </w:rPr>
-        <w:t xml:space="preserve"> </w:t>
-      </w:r>
-      <w:r>
-        <w:rPr>
-          <w:rFonts w:asciiTheme="minorEastAsia" w:eastAsiaTheme="minorEastAsia" w:hAnsiTheme="minorEastAsia" w:cs="Arial" w:hint="eastAsia"/>
-          <w:bCs/>
-          <w:sz w:val="18"/>
-          <w:szCs w:val="18"/>
-        </w:rPr>
-        <w:t>공부해보라</w:t>
-      </w:r>
-      <w:r>
-        <w:rPr>
-          <w:rFonts w:asciiTheme="minorEastAsia" w:eastAsiaTheme="minorEastAsia" w:hAnsiTheme="minorEastAsia" w:cs="Arial"/>
-          <w:bCs/>
-          <w:sz w:val="18"/>
-          <w:szCs w:val="18"/>
-        </w:rPr>
-        <w:t xml:space="preserve">. </w:t>
-      </w:r>
-      <w:r>
-        <w:rPr>
-          <w:rFonts w:asciiTheme="minorEastAsia" w:eastAsiaTheme="minorEastAsia" w:hAnsiTheme="minorEastAsia" w:cs="Arial" w:hint="eastAsia"/>
-          <w:bCs/>
-          <w:sz w:val="18"/>
-          <w:szCs w:val="18"/>
-        </w:rPr>
-        <w:t>이러한</w:t>
-      </w:r>
-      <w:r>
-        <w:rPr>
-          <w:rFonts w:asciiTheme="minorEastAsia" w:eastAsiaTheme="minorEastAsia" w:hAnsiTheme="minorEastAsia" w:cs="Arial"/>
-          <w:bCs/>
-          <w:sz w:val="18"/>
-          <w:szCs w:val="18"/>
-        </w:rPr>
-        <w:t xml:space="preserve"> </w:t>
-      </w:r>
-      <w:r>
-        <w:rPr>
-          <w:rFonts w:asciiTheme="minorEastAsia" w:eastAsiaTheme="minorEastAsia" w:hAnsiTheme="minorEastAsia" w:cs="Arial" w:hint="eastAsia"/>
-          <w:bCs/>
-          <w:sz w:val="18"/>
-          <w:szCs w:val="18"/>
-        </w:rPr>
-        <w:t>클래스가</w:t>
-      </w:r>
-      <w:r>
-        <w:rPr>
-          <w:rFonts w:asciiTheme="minorEastAsia" w:eastAsiaTheme="minorEastAsia" w:hAnsiTheme="minorEastAsia" w:cs="Arial"/>
-          <w:bCs/>
-          <w:sz w:val="18"/>
-          <w:szCs w:val="18"/>
-        </w:rPr>
-        <w:t xml:space="preserve"> </w:t>
-      </w:r>
-      <w:proofErr w:type="spellStart"/>
-      <w:r>
-        <w:rPr>
-          <w:rFonts w:asciiTheme="minorEastAsia" w:eastAsiaTheme="minorEastAsia" w:hAnsiTheme="minorEastAsia" w:cs="Arial" w:hint="eastAsia"/>
-          <w:bCs/>
-          <w:sz w:val="18"/>
-          <w:szCs w:val="18"/>
-        </w:rPr>
         <w:t>컴포지트</w:t>
       </w:r>
-      <w:proofErr w:type="spellEnd"/>
       <w:r>
         <w:rPr>
           <w:rFonts w:asciiTheme="minorEastAsia" w:eastAsiaTheme="minorEastAsia" w:hAnsiTheme="minorEastAsia" w:cs="Arial"/>
@@ -2975,6 +2696,271 @@
       <w:pPr>
         <w:widowControl/>
         <w:suppressAutoHyphens w:val="0"/>
+        <w:ind w:left="425" w:firstLine="141"/>
+        <w:rPr>
+          <w:rFonts w:asciiTheme="minorEastAsia" w:eastAsiaTheme="minorEastAsia" w:hAnsiTheme="minorEastAsia" w:cs="Arial"/>
+          <w:bCs/>
+          <w:sz w:val="18"/>
+          <w:szCs w:val="18"/>
+        </w:rPr>
+      </w:pPr>
+      <w:r>
+        <w:rPr>
+          <w:rFonts w:asciiTheme="minorEastAsia" w:eastAsiaTheme="minorEastAsia" w:hAnsiTheme="minorEastAsia" w:cs="Arial" w:hint="eastAsia"/>
+          <w:bCs/>
+          <w:sz w:val="18"/>
+          <w:szCs w:val="18"/>
+        </w:rPr>
+        <w:t>J</w:t>
+      </w:r>
+      <w:r>
+        <w:rPr>
+          <w:rFonts w:asciiTheme="minorEastAsia" w:eastAsiaTheme="minorEastAsia" w:hAnsiTheme="minorEastAsia" w:cs="Arial"/>
+          <w:bCs/>
+          <w:sz w:val="18"/>
+          <w:szCs w:val="18"/>
+        </w:rPr>
+        <w:t>Menu</w:t>
+      </w:r>
+      <w:r>
+        <w:rPr>
+          <w:rFonts w:asciiTheme="minorEastAsia" w:eastAsiaTheme="minorEastAsia" w:hAnsiTheme="minorEastAsia" w:cs="Arial" w:hint="eastAsia"/>
+          <w:bCs/>
+          <w:sz w:val="18"/>
+          <w:szCs w:val="18"/>
+        </w:rPr>
+        <w:t xml:space="preserve">는 </w:t>
+      </w:r>
+      <w:r>
+        <w:rPr>
+          <w:rFonts w:asciiTheme="minorEastAsia" w:eastAsiaTheme="minorEastAsia" w:hAnsiTheme="minorEastAsia" w:cs="Arial"/>
+          <w:bCs/>
+          <w:sz w:val="18"/>
+          <w:szCs w:val="18"/>
+        </w:rPr>
+        <w:t>JMenuItem</w:t>
+      </w:r>
+      <w:r>
+        <w:rPr>
+          <w:rFonts w:asciiTheme="minorEastAsia" w:eastAsiaTheme="minorEastAsia" w:hAnsiTheme="minorEastAsia" w:cs="Arial" w:hint="eastAsia"/>
+          <w:bCs/>
+          <w:sz w:val="18"/>
+          <w:szCs w:val="18"/>
+        </w:rPr>
+        <w:t>을 b</w:t>
+      </w:r>
+      <w:r>
+        <w:rPr>
+          <w:rFonts w:asciiTheme="minorEastAsia" w:eastAsiaTheme="minorEastAsia" w:hAnsiTheme="minorEastAsia" w:cs="Arial"/>
+          <w:bCs/>
+          <w:sz w:val="18"/>
+          <w:szCs w:val="18"/>
+        </w:rPr>
+        <w:t>ase</w:t>
+      </w:r>
+      <w:r>
+        <w:rPr>
+          <w:rFonts w:asciiTheme="minorEastAsia" w:eastAsiaTheme="minorEastAsia" w:hAnsiTheme="minorEastAsia" w:cs="Arial" w:hint="eastAsia"/>
+          <w:bCs/>
+          <w:sz w:val="18"/>
+          <w:szCs w:val="18"/>
+        </w:rPr>
+        <w:t xml:space="preserve">로 하여 만든 </w:t>
+      </w:r>
+      <w:r>
+        <w:rPr>
+          <w:rFonts w:asciiTheme="minorEastAsia" w:eastAsiaTheme="minorEastAsia" w:hAnsiTheme="minorEastAsia" w:cs="Arial"/>
+          <w:bCs/>
+          <w:sz w:val="18"/>
+          <w:szCs w:val="18"/>
+        </w:rPr>
+        <w:t>sub class</w:t>
+      </w:r>
+      <w:r>
+        <w:rPr>
+          <w:rFonts w:asciiTheme="minorEastAsia" w:eastAsiaTheme="minorEastAsia" w:hAnsiTheme="minorEastAsia" w:cs="Arial" w:hint="eastAsia"/>
+          <w:bCs/>
+          <w:sz w:val="18"/>
+          <w:szCs w:val="18"/>
+        </w:rPr>
+        <w:t>이다.</w:t>
+      </w:r>
+      <w:r>
+        <w:rPr>
+          <w:rFonts w:asciiTheme="minorEastAsia" w:eastAsiaTheme="minorEastAsia" w:hAnsiTheme="minorEastAsia" w:cs="Arial"/>
+          <w:bCs/>
+          <w:sz w:val="18"/>
+          <w:szCs w:val="18"/>
+        </w:rPr>
+        <w:t xml:space="preserve"> </w:t>
+      </w:r>
+      <w:r>
+        <w:rPr>
+          <w:rFonts w:asciiTheme="minorEastAsia" w:eastAsiaTheme="minorEastAsia" w:hAnsiTheme="minorEastAsia" w:cs="Arial"/>
+          <w:bCs/>
+          <w:sz w:val="18"/>
+          <w:szCs w:val="18"/>
+        </w:rPr>
+        <w:t>JMenu</w:t>
+      </w:r>
+      <w:r>
+        <w:rPr>
+          <w:rFonts w:asciiTheme="minorEastAsia" w:eastAsiaTheme="minorEastAsia" w:hAnsiTheme="minorEastAsia" w:cs="Arial" w:hint="eastAsia"/>
+          <w:bCs/>
+          <w:sz w:val="18"/>
+          <w:szCs w:val="18"/>
+        </w:rPr>
+        <w:t xml:space="preserve">클래스 정의에선 </w:t>
+      </w:r>
+      <w:r>
+        <w:rPr>
+          <w:rFonts w:asciiTheme="minorEastAsia" w:eastAsiaTheme="minorEastAsia" w:hAnsiTheme="minorEastAsia" w:cs="Arial"/>
+          <w:bCs/>
+          <w:sz w:val="18"/>
+          <w:szCs w:val="18"/>
+        </w:rPr>
+        <w:t>JMenuItem</w:t>
+      </w:r>
+      <w:r>
+        <w:rPr>
+          <w:rFonts w:asciiTheme="minorEastAsia" w:eastAsiaTheme="minorEastAsia" w:hAnsiTheme="minorEastAsia" w:cs="Arial" w:hint="eastAsia"/>
+          <w:bCs/>
+          <w:sz w:val="18"/>
+          <w:szCs w:val="18"/>
+        </w:rPr>
+        <w:t>을 인스턴스변수로 가지고 있다.</w:t>
+      </w:r>
+      <w:r>
+        <w:rPr>
+          <w:rFonts w:asciiTheme="minorEastAsia" w:eastAsiaTheme="minorEastAsia" w:hAnsiTheme="minorEastAsia" w:cs="Arial"/>
+          <w:bCs/>
+          <w:sz w:val="18"/>
+          <w:szCs w:val="18"/>
+        </w:rPr>
+        <w:t xml:space="preserve"> </w:t>
+      </w:r>
+      <w:r>
+        <w:rPr>
+          <w:rFonts w:asciiTheme="minorEastAsia" w:eastAsiaTheme="minorEastAsia" w:hAnsiTheme="minorEastAsia" w:cs="Arial" w:hint="eastAsia"/>
+          <w:bCs/>
+          <w:sz w:val="18"/>
+          <w:szCs w:val="18"/>
+        </w:rPr>
+        <w:t xml:space="preserve">따라서 </w:t>
+      </w:r>
+      <w:r>
+        <w:rPr>
+          <w:rFonts w:asciiTheme="minorEastAsia" w:eastAsiaTheme="minorEastAsia" w:hAnsiTheme="minorEastAsia" w:cs="Arial"/>
+          <w:bCs/>
+          <w:sz w:val="18"/>
+          <w:szCs w:val="18"/>
+        </w:rPr>
+        <w:t>JMenu</w:t>
+      </w:r>
+      <w:r>
+        <w:rPr>
+          <w:rFonts w:asciiTheme="minorEastAsia" w:eastAsiaTheme="minorEastAsia" w:hAnsiTheme="minorEastAsia" w:cs="Arial" w:hint="eastAsia"/>
+          <w:bCs/>
+          <w:sz w:val="18"/>
+          <w:szCs w:val="18"/>
+        </w:rPr>
+        <w:t xml:space="preserve">와 </w:t>
+      </w:r>
+      <w:r>
+        <w:rPr>
+          <w:rFonts w:asciiTheme="minorEastAsia" w:eastAsiaTheme="minorEastAsia" w:hAnsiTheme="minorEastAsia" w:cs="Arial"/>
+          <w:bCs/>
+          <w:sz w:val="18"/>
+          <w:szCs w:val="18"/>
+        </w:rPr>
+        <w:t>JMenuItem</w:t>
+      </w:r>
+      <w:r>
+        <w:rPr>
+          <w:rFonts w:asciiTheme="minorEastAsia" w:eastAsiaTheme="minorEastAsia" w:hAnsiTheme="minorEastAsia" w:cs="Arial" w:hint="eastAsia"/>
+          <w:bCs/>
+          <w:sz w:val="18"/>
+          <w:szCs w:val="18"/>
+        </w:rPr>
+        <w:t>는 컴포지트 디자인 패턴의 예가 된다.</w:t>
+      </w:r>
+      <w:r>
+        <w:rPr>
+          <w:rFonts w:asciiTheme="minorEastAsia" w:eastAsiaTheme="minorEastAsia" w:hAnsiTheme="minorEastAsia" w:cs="Arial"/>
+          <w:bCs/>
+          <w:sz w:val="18"/>
+          <w:szCs w:val="18"/>
+        </w:rPr>
+        <w:t xml:space="preserve"> </w:t>
+      </w:r>
+      <w:r>
+        <w:rPr>
+          <w:rFonts w:asciiTheme="minorEastAsia" w:eastAsiaTheme="minorEastAsia" w:hAnsiTheme="minorEastAsia" w:cs="Arial" w:hint="eastAsia"/>
+          <w:bCs/>
+          <w:sz w:val="18"/>
+          <w:szCs w:val="18"/>
+        </w:rPr>
+        <w:t xml:space="preserve">아래와 같이 </w:t>
+      </w:r>
+      <w:r>
+        <w:rPr>
+          <w:rFonts w:asciiTheme="minorEastAsia" w:eastAsiaTheme="minorEastAsia" w:hAnsiTheme="minorEastAsia" w:cs="Arial"/>
+          <w:bCs/>
+          <w:sz w:val="18"/>
+          <w:szCs w:val="18"/>
+        </w:rPr>
+        <w:t xml:space="preserve">JMenu </w:t>
+      </w:r>
+      <w:r>
+        <w:rPr>
+          <w:rFonts w:asciiTheme="minorEastAsia" w:eastAsiaTheme="minorEastAsia" w:hAnsiTheme="minorEastAsia" w:cs="Arial" w:hint="eastAsia"/>
+          <w:bCs/>
+          <w:sz w:val="18"/>
+          <w:szCs w:val="18"/>
+        </w:rPr>
+        <w:t xml:space="preserve">안의 구성요소로 또 다시 </w:t>
+      </w:r>
+      <w:r>
+        <w:rPr>
+          <w:rFonts w:asciiTheme="minorEastAsia" w:eastAsiaTheme="minorEastAsia" w:hAnsiTheme="minorEastAsia" w:cs="Arial"/>
+          <w:bCs/>
+          <w:sz w:val="18"/>
+          <w:szCs w:val="18"/>
+        </w:rPr>
+        <w:t>JMenu</w:t>
+      </w:r>
+      <w:r>
+        <w:rPr>
+          <w:rFonts w:asciiTheme="minorEastAsia" w:eastAsiaTheme="minorEastAsia" w:hAnsiTheme="minorEastAsia" w:cs="Arial" w:hint="eastAsia"/>
+          <w:bCs/>
+          <w:sz w:val="18"/>
+          <w:szCs w:val="18"/>
+        </w:rPr>
+        <w:t>가 들어</w:t>
+      </w:r>
+      <w:r>
+        <w:rPr>
+          <w:rFonts w:asciiTheme="minorEastAsia" w:eastAsiaTheme="minorEastAsia" w:hAnsiTheme="minorEastAsia" w:cs="Arial" w:hint="eastAsia"/>
+          <w:bCs/>
+          <w:sz w:val="18"/>
+          <w:szCs w:val="18"/>
+        </w:rPr>
+        <w:t>간 경우를 쉽게 상상할 수 있다.</w:t>
+      </w:r>
+      <w:r>
+        <w:rPr>
+          <w:rFonts w:asciiTheme="minorEastAsia" w:eastAsiaTheme="minorEastAsia" w:hAnsiTheme="minorEastAsia" w:cs="Arial"/>
+          <w:bCs/>
+          <w:sz w:val="18"/>
+          <w:szCs w:val="18"/>
+        </w:rPr>
+        <w:t xml:space="preserve"> </w:t>
+      </w:r>
+    </w:p>
+    <w:p>
+      <w:pPr>
+        <w:widowControl/>
+        <w:suppressAutoHyphens w:val="0"/>
         <w:ind w:left="425" w:hangingChars="236" w:hanging="425"/>
         <w:rPr>
           <w:rFonts w:asciiTheme="minorEastAsia" w:eastAsiaTheme="minorEastAsia" w:hAnsiTheme="minorEastAsia" w:cs="Arial"/>
@@ -2986,6 +2972,138 @@
     </w:p>
     <w:p>
       <w:pPr>
+        <w:widowControl/>
+        <w:suppressAutoHyphens w:val="0"/>
+        <w:ind w:left="566" w:hangingChars="236" w:hanging="566"/>
+        <w:rPr>
+          <w:rFonts w:asciiTheme="minorEastAsia" w:eastAsiaTheme="minorEastAsia" w:hAnsiTheme="minorEastAsia" w:cs="Arial"/>
+          <w:bCs/>
+          <w:sz w:val="18"/>
+          <w:szCs w:val="18"/>
+        </w:rPr>
+      </w:pPr>
+      <w:r>
+        <w:rPr>
+          <w:noProof/>
+        </w:rPr>
+        <w:drawing>
+          <wp:inline distT="0" distB="0" distL="0" distR="0" wp14:anchorId="75D4E38E" wp14:editId="330AC4BC">
+            <wp:extent cx="3566160" cy="2971800"/>
+            <wp:effectExtent l="0" t="0" r="0" b="0"/>
+            <wp:docPr id="4" name="그림 4" descr="JAVA Jmenuitem and jmenu 1"/>
+            <wp:cNvGraphicFramePr>
+              <a:graphicFrameLocks xmlns:a="http://schemas.openxmlformats.org/drawingml/2006/main" noChangeAspect="1"/>
+            </wp:cNvGraphicFramePr>
+            <a:graphic xmlns:a="http://schemas.openxmlformats.org/drawingml/2006/main">
+              <a:graphicData uri="http://schemas.openxmlformats.org/drawingml/2006/picture">
+                <pic:pic xmlns:pic="http://schemas.openxmlformats.org/drawingml/2006/picture">
+                  <pic:nvPicPr>
+                    <pic:cNvPr id="0" name="Picture 1" descr="JAVA Jmenuitem and jmenu 1"/>
+                    <pic:cNvPicPr>
+                      <a:picLocks noChangeAspect="1" noChangeArrowheads="1"/>
+                    </pic:cNvPicPr>
+                  </pic:nvPicPr>
+                  <pic:blipFill>
+                    <a:blip r:embed="rId8">
+                      <a:extLst>
+                        <a:ext uri="{28A0092B-C50C-407E-A947-70E740481C1C}">
+                          <a14:useLocalDpi xmlns:a14="http://schemas.microsoft.com/office/drawing/2010/main" val="0"/>
+                        </a:ext>
+                      </a:extLst>
+                    </a:blip>
+                    <a:srcRect/>
+                    <a:stretch>
+                      <a:fillRect/>
+                    </a:stretch>
+                  </pic:blipFill>
+                  <pic:spPr bwMode="auto">
+                    <a:xfrm>
+                      <a:off x="0" y="0"/>
+                      <a:ext cx="3566160" cy="2971800"/>
+                    </a:xfrm>
+                    <a:prstGeom prst="rect">
+                      <a:avLst/>
+                    </a:prstGeom>
+                    <a:noFill/>
+                    <a:ln>
+                      <a:noFill/>
+                    </a:ln>
+                  </pic:spPr>
+                </pic:pic>
+              </a:graphicData>
+            </a:graphic>
+          </wp:inline>
+        </w:drawing>
+      </w:r>
+    </w:p>
+    <w:p>
+      <w:pPr>
+        <w:widowControl/>
+        <w:suppressAutoHyphens w:val="0"/>
+        <w:ind w:left="425" w:hangingChars="236" w:hanging="425"/>
+        <w:rPr>
+          <w:rFonts w:asciiTheme="minorEastAsia" w:eastAsiaTheme="minorEastAsia" w:hAnsiTheme="minorEastAsia" w:cs="Arial"/>
+          <w:bCs/>
+          <w:sz w:val="18"/>
+          <w:szCs w:val="18"/>
+        </w:rPr>
+      </w:pPr>
+    </w:p>
+    <w:p>
+      <w:pPr>
+        <w:widowControl/>
+        <w:suppressAutoHyphens w:val="0"/>
+        <w:ind w:left="566" w:hangingChars="236" w:hanging="566"/>
+        <w:rPr>
+          <w:rFonts w:asciiTheme="minorEastAsia" w:eastAsiaTheme="minorEastAsia" w:hAnsiTheme="minorEastAsia" w:cs="Arial"/>
+          <w:bCs/>
+          <w:sz w:val="18"/>
+          <w:szCs w:val="18"/>
+        </w:rPr>
+      </w:pPr>
+      <w:r>
+        <w:rPr>
+          <w:noProof/>
+        </w:rPr>
+        <w:drawing>
+          <wp:inline distT="0" distB="0" distL="0" distR="0" wp14:anchorId="1AFDADA3" wp14:editId="2CA42E2B">
+            <wp:extent cx="4009574" cy="2346960"/>
+            <wp:effectExtent l="0" t="0" r="0" b="0"/>
+            <wp:docPr id="7" name="그림 7"/>
+            <wp:cNvGraphicFramePr>
+              <a:graphicFrameLocks xmlns:a="http://schemas.openxmlformats.org/drawingml/2006/main" noChangeAspect="1"/>
+            </wp:cNvGraphicFramePr>
+            <a:graphic xmlns:a="http://schemas.openxmlformats.org/drawingml/2006/main">
+              <a:graphicData uri="http://schemas.openxmlformats.org/drawingml/2006/picture">
+                <pic:pic xmlns:pic="http://schemas.openxmlformats.org/drawingml/2006/picture">
+                  <pic:nvPicPr>
+                    <pic:cNvPr id="1" name=""/>
+                    <pic:cNvPicPr/>
+                  </pic:nvPicPr>
+                  <pic:blipFill>
+                    <a:blip r:embed="rId9"/>
+                    <a:stretch>
+                      <a:fillRect/>
+                    </a:stretch>
+                  </pic:blipFill>
+                  <pic:spPr>
+                    <a:xfrm>
+                      <a:off x="0" y="0"/>
+                      <a:ext cx="4020139" cy="2353144"/>
+                    </a:xfrm>
+                    <a:prstGeom prst="rect">
+                      <a:avLst/>
+                    </a:prstGeom>
+                  </pic:spPr>
+                </pic:pic>
+              </a:graphicData>
+            </a:graphic>
+          </wp:inline>
+        </w:drawing>
+      </w:r>
+    </w:p>
+    <w:p>
+      <w:pPr>
         <w:jc w:val="both"/>
         <w:rPr>
           <w:rFonts w:asciiTheme="minorEastAsia" w:eastAsiaTheme="minorEastAsia" w:hAnsiTheme="minorEastAsia" w:cs="Arial"/>
@@ -2993,236 +3111,6 @@
           <w:color w:val="FF0000"/>
           <w:sz w:val="18"/>
           <w:szCs w:val="18"/>
-        </w:rPr>
-      </w:pPr>
-    </w:p>
-    <w:p>
-      <w:pPr>
-        <w:jc w:val="both"/>
-        <w:rPr>
-          <w:rFonts w:asciiTheme="minorEastAsia" w:eastAsiaTheme="minorEastAsia" w:hAnsiTheme="minorEastAsia" w:cs="Arial"/>
-          <w:b/>
-          <w:bCs/>
-        </w:rPr>
-      </w:pPr>
-    </w:p>
-    <w:p>
-      <w:pPr>
-        <w:jc w:val="both"/>
-        <w:rPr>
-          <w:rFonts w:asciiTheme="minorEastAsia" w:eastAsiaTheme="minorEastAsia" w:hAnsiTheme="minorEastAsia" w:cs="Arial"/>
-          <w:b/>
-          <w:bCs/>
-        </w:rPr>
-      </w:pPr>
-    </w:p>
-    <w:p>
-      <w:pPr>
-        <w:jc w:val="both"/>
-        <w:rPr>
-          <w:rFonts w:asciiTheme="minorEastAsia" w:eastAsiaTheme="minorEastAsia" w:hAnsiTheme="minorEastAsia" w:cs="Arial"/>
-          <w:b/>
-          <w:bCs/>
-        </w:rPr>
-      </w:pPr>
-    </w:p>
-    <w:p>
-      <w:pPr>
-        <w:jc w:val="both"/>
-        <w:rPr>
-          <w:rFonts w:asciiTheme="minorEastAsia" w:eastAsiaTheme="minorEastAsia" w:hAnsiTheme="minorEastAsia" w:cs="Arial"/>
-          <w:b/>
-          <w:bCs/>
-        </w:rPr>
-      </w:pPr>
-    </w:p>
-    <w:p>
-      <w:pPr>
-        <w:jc w:val="both"/>
-        <w:rPr>
-          <w:rFonts w:asciiTheme="minorEastAsia" w:eastAsiaTheme="minorEastAsia" w:hAnsiTheme="minorEastAsia" w:cs="Arial"/>
-          <w:b/>
-          <w:bCs/>
-        </w:rPr>
-      </w:pPr>
-    </w:p>
-    <w:p>
-      <w:pPr>
-        <w:jc w:val="both"/>
-        <w:rPr>
-          <w:rFonts w:asciiTheme="minorEastAsia" w:eastAsiaTheme="minorEastAsia" w:hAnsiTheme="minorEastAsia" w:cs="Arial"/>
-          <w:b/>
-          <w:bCs/>
-        </w:rPr>
-      </w:pPr>
-    </w:p>
-    <w:p>
-      <w:pPr>
-        <w:jc w:val="both"/>
-        <w:rPr>
-          <w:rFonts w:asciiTheme="minorEastAsia" w:eastAsiaTheme="minorEastAsia" w:hAnsiTheme="minorEastAsia" w:cs="Arial"/>
-          <w:b/>
-          <w:bCs/>
-        </w:rPr>
-      </w:pPr>
-    </w:p>
-    <w:p>
-      <w:pPr>
-        <w:jc w:val="both"/>
-        <w:rPr>
-          <w:rFonts w:asciiTheme="minorEastAsia" w:eastAsiaTheme="minorEastAsia" w:hAnsiTheme="minorEastAsia" w:cs="Arial"/>
-          <w:b/>
-          <w:bCs/>
-        </w:rPr>
-      </w:pPr>
-    </w:p>
-    <w:p>
-      <w:pPr>
-        <w:jc w:val="both"/>
-        <w:rPr>
-          <w:rFonts w:asciiTheme="minorEastAsia" w:eastAsiaTheme="minorEastAsia" w:hAnsiTheme="minorEastAsia" w:cs="Arial"/>
-          <w:b/>
-          <w:bCs/>
-        </w:rPr>
-      </w:pPr>
-    </w:p>
-    <w:p>
-      <w:pPr>
-        <w:jc w:val="both"/>
-        <w:rPr>
-          <w:rFonts w:asciiTheme="minorEastAsia" w:eastAsiaTheme="minorEastAsia" w:hAnsiTheme="minorEastAsia" w:cs="Arial"/>
-          <w:b/>
-          <w:bCs/>
-        </w:rPr>
-      </w:pPr>
-    </w:p>
-    <w:p>
-      <w:pPr>
-        <w:jc w:val="both"/>
-        <w:rPr>
-          <w:rFonts w:asciiTheme="minorEastAsia" w:eastAsiaTheme="minorEastAsia" w:hAnsiTheme="minorEastAsia" w:cs="Arial"/>
-          <w:b/>
-          <w:bCs/>
-        </w:rPr>
-      </w:pPr>
-    </w:p>
-    <w:p>
-      <w:pPr>
-        <w:jc w:val="both"/>
-        <w:rPr>
-          <w:rFonts w:asciiTheme="minorEastAsia" w:eastAsiaTheme="minorEastAsia" w:hAnsiTheme="minorEastAsia" w:cs="Arial"/>
-          <w:b/>
-          <w:bCs/>
-        </w:rPr>
-      </w:pPr>
-    </w:p>
-    <w:p>
-      <w:pPr>
-        <w:jc w:val="both"/>
-        <w:rPr>
-          <w:rFonts w:asciiTheme="minorEastAsia" w:eastAsiaTheme="minorEastAsia" w:hAnsiTheme="minorEastAsia" w:cs="Arial"/>
-          <w:b/>
-          <w:bCs/>
-        </w:rPr>
-      </w:pPr>
-    </w:p>
-    <w:p>
-      <w:pPr>
-        <w:jc w:val="both"/>
-        <w:rPr>
-          <w:rFonts w:asciiTheme="minorEastAsia" w:eastAsiaTheme="minorEastAsia" w:hAnsiTheme="minorEastAsia" w:cs="Arial"/>
-          <w:b/>
-          <w:bCs/>
-        </w:rPr>
-      </w:pPr>
-    </w:p>
-    <w:p>
-      <w:pPr>
-        <w:jc w:val="both"/>
-        <w:rPr>
-          <w:rFonts w:asciiTheme="minorEastAsia" w:eastAsiaTheme="minorEastAsia" w:hAnsiTheme="minorEastAsia" w:cs="Arial"/>
-          <w:b/>
-          <w:bCs/>
-        </w:rPr>
-      </w:pPr>
-    </w:p>
-    <w:p>
-      <w:pPr>
-        <w:jc w:val="both"/>
-        <w:rPr>
-          <w:rFonts w:asciiTheme="minorEastAsia" w:eastAsiaTheme="minorEastAsia" w:hAnsiTheme="minorEastAsia" w:cs="Arial"/>
-          <w:b/>
-          <w:bCs/>
-        </w:rPr>
-      </w:pPr>
-    </w:p>
-    <w:p>
-      <w:pPr>
-        <w:jc w:val="both"/>
-        <w:rPr>
-          <w:rFonts w:asciiTheme="minorEastAsia" w:eastAsiaTheme="minorEastAsia" w:hAnsiTheme="minorEastAsia" w:cs="Arial"/>
-          <w:b/>
-          <w:bCs/>
-        </w:rPr>
-      </w:pPr>
-    </w:p>
-    <w:p>
-      <w:pPr>
-        <w:jc w:val="both"/>
-        <w:rPr>
-          <w:rFonts w:asciiTheme="minorEastAsia" w:eastAsiaTheme="minorEastAsia" w:hAnsiTheme="minorEastAsia" w:cs="Arial"/>
-          <w:b/>
-          <w:bCs/>
-        </w:rPr>
-      </w:pPr>
-    </w:p>
-    <w:p>
-      <w:pPr>
-        <w:jc w:val="both"/>
-        <w:rPr>
-          <w:rFonts w:asciiTheme="minorEastAsia" w:eastAsiaTheme="minorEastAsia" w:hAnsiTheme="minorEastAsia" w:cs="Arial"/>
-          <w:b/>
-          <w:bCs/>
-        </w:rPr>
-      </w:pPr>
-    </w:p>
-    <w:p>
-      <w:pPr>
-        <w:jc w:val="both"/>
-        <w:rPr>
-          <w:rFonts w:asciiTheme="minorEastAsia" w:eastAsiaTheme="minorEastAsia" w:hAnsiTheme="minorEastAsia" w:cs="Arial"/>
-          <w:b/>
-          <w:bCs/>
-        </w:rPr>
-      </w:pPr>
-    </w:p>
-    <w:p>
-      <w:pPr>
-        <w:jc w:val="both"/>
-        <w:rPr>
-          <w:rFonts w:asciiTheme="minorEastAsia" w:eastAsiaTheme="minorEastAsia" w:hAnsiTheme="minorEastAsia" w:cs="Arial"/>
-          <w:b/>
-          <w:bCs/>
-        </w:rPr>
-      </w:pPr>
-    </w:p>
-    <w:p>
-      <w:pPr>
-        <w:jc w:val="both"/>
-        <w:rPr>
-          <w:rFonts w:asciiTheme="minorEastAsia" w:eastAsiaTheme="minorEastAsia" w:hAnsiTheme="minorEastAsia" w:cs="Arial"/>
-          <w:b/>
-          <w:bCs/>
-        </w:rPr>
-      </w:pPr>
-    </w:p>
-    <w:p>
-      <w:pPr>
-        <w:jc w:val="both"/>
-        <w:rPr>
-          <w:rFonts w:asciiTheme="minorEastAsia" w:eastAsiaTheme="minorEastAsia" w:hAnsiTheme="minorEastAsia" w:cs="Arial"/>
-          <w:b/>
-          <w:bCs/>
         </w:rPr>
       </w:pPr>
     </w:p>
@@ -3408,7 +3296,7 @@
                     </pic:cNvPicPr>
                   </pic:nvPicPr>
                   <pic:blipFill>
-                    <a:blip r:embed="rId8" cstate="print"/>
+                    <a:blip r:embed="rId10" cstate="print"/>
                     <a:srcRect/>
                     <a:stretch>
                       <a:fillRect/>
@@ -3475,6 +3363,318 @@
           <w:szCs w:val="20"/>
         </w:rPr>
       </w:pPr>
+      <w:r>
+        <w:rPr>
+          <w:rFonts w:asciiTheme="minorEastAsia" w:eastAsiaTheme="minorEastAsia" w:hAnsiTheme="minorEastAsia" w:hint="eastAsia"/>
+          <w:sz w:val="20"/>
+          <w:szCs w:val="20"/>
+        </w:rPr>
+        <w:t>S</w:t>
+      </w:r>
+      <w:r>
+        <w:rPr>
+          <w:rFonts w:asciiTheme="minorEastAsia" w:eastAsiaTheme="minorEastAsia" w:hAnsiTheme="minorEastAsia"/>
+          <w:sz w:val="20"/>
+          <w:szCs w:val="20"/>
+        </w:rPr>
+        <w:t>hape</w:t>
+      </w:r>
+      <w:r>
+        <w:rPr>
+          <w:rFonts w:asciiTheme="minorEastAsia" w:eastAsiaTheme="minorEastAsia" w:hAnsiTheme="minorEastAsia" w:hint="eastAsia"/>
+          <w:sz w:val="20"/>
+          <w:szCs w:val="20"/>
+        </w:rPr>
+        <w:t xml:space="preserve">에 </w:t>
+      </w:r>
+      <w:r>
+        <w:rPr>
+          <w:rFonts w:asciiTheme="minorEastAsia" w:eastAsiaTheme="minorEastAsia" w:hAnsiTheme="minorEastAsia"/>
+          <w:sz w:val="20"/>
+          <w:szCs w:val="20"/>
+        </w:rPr>
+        <w:t xml:space="preserve">Rectangle, </w:t>
+      </w:r>
+      <w:r>
+        <w:rPr>
+          <w:rFonts w:asciiTheme="minorEastAsia" w:eastAsiaTheme="minorEastAsia" w:hAnsiTheme="minorEastAsia" w:hint="eastAsia"/>
+          <w:sz w:val="20"/>
+          <w:szCs w:val="20"/>
+        </w:rPr>
+        <w:t>C</w:t>
+      </w:r>
+      <w:r>
+        <w:rPr>
+          <w:rFonts w:asciiTheme="minorEastAsia" w:eastAsiaTheme="minorEastAsia" w:hAnsiTheme="minorEastAsia"/>
+          <w:sz w:val="20"/>
+          <w:szCs w:val="20"/>
+        </w:rPr>
+        <w:t>olor</w:t>
+      </w:r>
+      <w:r>
+        <w:rPr>
+          <w:rFonts w:asciiTheme="minorEastAsia" w:eastAsiaTheme="minorEastAsia" w:hAnsiTheme="minorEastAsia" w:hint="eastAsia"/>
+          <w:sz w:val="20"/>
+          <w:szCs w:val="20"/>
+        </w:rPr>
+        <w:t xml:space="preserve">에 </w:t>
+      </w:r>
+      <w:r>
+        <w:rPr>
+          <w:rFonts w:asciiTheme="minorEastAsia" w:eastAsiaTheme="minorEastAsia" w:hAnsiTheme="minorEastAsia"/>
+          <w:sz w:val="20"/>
+          <w:szCs w:val="20"/>
+        </w:rPr>
+        <w:t>BlueColor</w:t>
+      </w:r>
+      <w:r>
+        <w:rPr>
+          <w:rFonts w:asciiTheme="minorEastAsia" w:eastAsiaTheme="minorEastAsia" w:hAnsiTheme="minorEastAsia" w:hint="eastAsia"/>
+          <w:sz w:val="20"/>
+          <w:szCs w:val="20"/>
+        </w:rPr>
+        <w:t xml:space="preserve">가 추가된다면 </w:t>
+      </w:r>
+      <w:r>
+        <w:rPr>
+          <w:rFonts w:asciiTheme="minorEastAsia" w:eastAsiaTheme="minorEastAsia" w:hAnsiTheme="minorEastAsia" w:hint="eastAsia"/>
+          <w:sz w:val="20"/>
+          <w:szCs w:val="20"/>
+        </w:rPr>
+        <w:t xml:space="preserve">총 </w:t>
+      </w:r>
+      <w:r>
+        <w:rPr>
+          <w:rFonts w:asciiTheme="minorEastAsia" w:eastAsiaTheme="minorEastAsia" w:hAnsiTheme="minorEastAsia"/>
+          <w:sz w:val="20"/>
+          <w:szCs w:val="20"/>
+        </w:rPr>
+        <w:t>9</w:t>
+      </w:r>
+      <w:r>
+        <w:rPr>
+          <w:rFonts w:asciiTheme="minorEastAsia" w:eastAsiaTheme="minorEastAsia" w:hAnsiTheme="minorEastAsia" w:hint="eastAsia"/>
+          <w:sz w:val="20"/>
+          <w:szCs w:val="20"/>
+        </w:rPr>
+        <w:t>개의 C</w:t>
+      </w:r>
+      <w:r>
+        <w:rPr>
+          <w:rFonts w:asciiTheme="minorEastAsia" w:eastAsiaTheme="minorEastAsia" w:hAnsiTheme="minorEastAsia"/>
+          <w:sz w:val="20"/>
+          <w:szCs w:val="20"/>
+        </w:rPr>
+        <w:t xml:space="preserve">olor </w:t>
+      </w:r>
+      <w:r>
+        <w:rPr>
+          <w:rFonts w:asciiTheme="minorEastAsia" w:eastAsiaTheme="minorEastAsia" w:hAnsiTheme="minorEastAsia" w:hint="eastAsia"/>
+          <w:sz w:val="20"/>
+          <w:szCs w:val="20"/>
+        </w:rPr>
+        <w:t>객체가 필요하게 됨(T</w:t>
+      </w:r>
+      <w:r>
+        <w:rPr>
+          <w:rFonts w:asciiTheme="minorEastAsia" w:eastAsiaTheme="minorEastAsia" w:hAnsiTheme="minorEastAsia"/>
+          <w:sz w:val="20"/>
+          <w:szCs w:val="20"/>
+        </w:rPr>
+        <w:t>riangl</w:t>
+      </w:r>
+      <w:r>
+        <w:rPr>
+          <w:rFonts w:asciiTheme="minorEastAsia" w:eastAsiaTheme="minorEastAsia" w:hAnsiTheme="minorEastAsia" w:hint="eastAsia"/>
+          <w:sz w:val="20"/>
+          <w:szCs w:val="20"/>
+        </w:rPr>
+        <w:t>e</w:t>
+      </w:r>
+      <w:r>
+        <w:rPr>
+          <w:rFonts w:asciiTheme="minorEastAsia" w:eastAsiaTheme="minorEastAsia" w:hAnsiTheme="minorEastAsia"/>
+          <w:sz w:val="20"/>
+          <w:szCs w:val="20"/>
+        </w:rPr>
+        <w:t xml:space="preserve"> – Red, Green, Blue, Pentagon-Red,Green,Blue, Rectangle-Red,Green,Blue). </w:t>
+      </w:r>
+      <w:r>
+        <w:rPr>
+          <w:rFonts w:asciiTheme="minorEastAsia" w:eastAsiaTheme="minorEastAsia" w:hAnsiTheme="minorEastAsia" w:hint="eastAsia"/>
+          <w:sz w:val="20"/>
+          <w:szCs w:val="20"/>
+        </w:rPr>
+        <w:t xml:space="preserve">만약 </w:t>
+      </w:r>
+      <w:r>
+        <w:rPr>
+          <w:rFonts w:asciiTheme="minorEastAsia" w:eastAsiaTheme="minorEastAsia" w:hAnsiTheme="minorEastAsia"/>
+          <w:sz w:val="20"/>
+          <w:szCs w:val="20"/>
+        </w:rPr>
+        <w:t>Shape</w:t>
+      </w:r>
+      <w:r>
+        <w:rPr>
+          <w:rFonts w:asciiTheme="minorEastAsia" w:eastAsiaTheme="minorEastAsia" w:hAnsiTheme="minorEastAsia" w:hint="eastAsia"/>
+          <w:sz w:val="20"/>
+          <w:szCs w:val="20"/>
+        </w:rPr>
+        <w:t xml:space="preserve">종류와 </w:t>
+      </w:r>
+      <w:r>
+        <w:rPr>
+          <w:rFonts w:asciiTheme="minorEastAsia" w:eastAsiaTheme="minorEastAsia" w:hAnsiTheme="minorEastAsia"/>
+          <w:sz w:val="20"/>
+          <w:szCs w:val="20"/>
+        </w:rPr>
+        <w:t xml:space="preserve">Color </w:t>
+      </w:r>
+      <w:r>
+        <w:rPr>
+          <w:rFonts w:asciiTheme="minorEastAsia" w:eastAsiaTheme="minorEastAsia" w:hAnsiTheme="minorEastAsia" w:hint="eastAsia"/>
+          <w:sz w:val="20"/>
+          <w:szCs w:val="20"/>
+        </w:rPr>
+        <w:t>종류가 늘어나면 그만큼의 조합수가 늘어나게된다.</w:t>
+      </w:r>
+      <w:r>
+        <w:rPr>
+          <w:rFonts w:asciiTheme="minorEastAsia" w:eastAsiaTheme="minorEastAsia" w:hAnsiTheme="minorEastAsia"/>
+          <w:sz w:val="20"/>
+          <w:szCs w:val="20"/>
+        </w:rPr>
+        <w:t xml:space="preserve"> </w:t>
+      </w:r>
+      <w:r>
+        <w:rPr>
+          <w:rFonts w:asciiTheme="minorEastAsia" w:eastAsiaTheme="minorEastAsia" w:hAnsiTheme="minorEastAsia" w:hint="eastAsia"/>
+          <w:sz w:val="20"/>
+          <w:szCs w:val="20"/>
+        </w:rPr>
+        <w:t>즉,</w:t>
+      </w:r>
+      <w:r>
+        <w:rPr>
+          <w:rFonts w:asciiTheme="minorEastAsia" w:eastAsiaTheme="minorEastAsia" w:hAnsiTheme="minorEastAsia"/>
+          <w:sz w:val="20"/>
+          <w:szCs w:val="20"/>
+        </w:rPr>
+        <w:t xml:space="preserve"> Shape </w:t>
+      </w:r>
+      <w:r>
+        <w:rPr>
+          <w:rFonts w:asciiTheme="minorEastAsia" w:eastAsiaTheme="minorEastAsia" w:hAnsiTheme="minorEastAsia" w:hint="eastAsia"/>
+          <w:sz w:val="20"/>
+          <w:szCs w:val="20"/>
+        </w:rPr>
+        <w:t xml:space="preserve">종류가 </w:t>
+      </w:r>
+      <w:r>
+        <w:rPr>
+          <w:rFonts w:asciiTheme="minorEastAsia" w:eastAsiaTheme="minorEastAsia" w:hAnsiTheme="minorEastAsia"/>
+          <w:sz w:val="20"/>
+          <w:szCs w:val="20"/>
+        </w:rPr>
+        <w:t>M</w:t>
+      </w:r>
+      <w:r>
+        <w:rPr>
+          <w:rFonts w:asciiTheme="minorEastAsia" w:eastAsiaTheme="minorEastAsia" w:hAnsiTheme="minorEastAsia" w:hint="eastAsia"/>
+          <w:sz w:val="20"/>
+          <w:szCs w:val="20"/>
+        </w:rPr>
+        <w:t>개,</w:t>
+      </w:r>
+      <w:r>
+        <w:rPr>
+          <w:rFonts w:asciiTheme="minorEastAsia" w:eastAsiaTheme="minorEastAsia" w:hAnsiTheme="minorEastAsia"/>
+          <w:sz w:val="20"/>
+          <w:szCs w:val="20"/>
+        </w:rPr>
+        <w:t xml:space="preserve"> Color</w:t>
+      </w:r>
+      <w:r>
+        <w:rPr>
+          <w:rFonts w:asciiTheme="minorEastAsia" w:eastAsiaTheme="minorEastAsia" w:hAnsiTheme="minorEastAsia" w:hint="eastAsia"/>
+          <w:sz w:val="20"/>
+          <w:szCs w:val="20"/>
+        </w:rPr>
+        <w:t xml:space="preserve">종류가 </w:t>
+      </w:r>
+      <w:r>
+        <w:rPr>
+          <w:rFonts w:asciiTheme="minorEastAsia" w:eastAsiaTheme="minorEastAsia" w:hAnsiTheme="minorEastAsia"/>
+          <w:sz w:val="20"/>
+          <w:szCs w:val="20"/>
+        </w:rPr>
+        <w:t>N</w:t>
+      </w:r>
+      <w:r>
+        <w:rPr>
+          <w:rFonts w:asciiTheme="minorEastAsia" w:eastAsiaTheme="minorEastAsia" w:hAnsiTheme="minorEastAsia" w:hint="eastAsia"/>
+          <w:sz w:val="20"/>
+          <w:szCs w:val="20"/>
+        </w:rPr>
+        <w:t xml:space="preserve">개라 하면 필요한 </w:t>
+      </w:r>
+      <w:r>
+        <w:rPr>
+          <w:rFonts w:asciiTheme="minorEastAsia" w:eastAsiaTheme="minorEastAsia" w:hAnsiTheme="minorEastAsia"/>
+          <w:sz w:val="20"/>
+          <w:szCs w:val="20"/>
+        </w:rPr>
+        <w:t>Color</w:t>
+      </w:r>
+      <w:r>
+        <w:rPr>
+          <w:rFonts w:asciiTheme="minorEastAsia" w:eastAsiaTheme="minorEastAsia" w:hAnsiTheme="minorEastAsia" w:hint="eastAsia"/>
+          <w:sz w:val="20"/>
+          <w:szCs w:val="20"/>
+        </w:rPr>
+        <w:t xml:space="preserve">객체는 </w:t>
+      </w:r>
+      <w:r>
+        <w:rPr>
+          <w:rFonts w:asciiTheme="minorEastAsia" w:eastAsiaTheme="minorEastAsia" w:hAnsiTheme="minorEastAsia"/>
+          <w:sz w:val="20"/>
+          <w:szCs w:val="20"/>
+        </w:rPr>
+        <w:t>M * N</w:t>
+      </w:r>
+      <w:r>
+        <w:rPr>
+          <w:rFonts w:asciiTheme="minorEastAsia" w:eastAsiaTheme="minorEastAsia" w:hAnsiTheme="minorEastAsia" w:hint="eastAsia"/>
+          <w:sz w:val="20"/>
+          <w:szCs w:val="20"/>
+        </w:rPr>
+        <w:t>개가 필요하게 된다.</w:t>
+      </w:r>
+      <w:r>
+        <w:rPr>
+          <w:rFonts w:asciiTheme="minorEastAsia" w:eastAsiaTheme="minorEastAsia" w:hAnsiTheme="minorEastAsia"/>
+          <w:sz w:val="20"/>
+          <w:szCs w:val="20"/>
+        </w:rPr>
+        <w:t xml:space="preserve"> </w:t>
+      </w:r>
+      <w:r>
+        <w:rPr>
+          <w:rFonts w:asciiTheme="minorEastAsia" w:eastAsiaTheme="minorEastAsia" w:hAnsiTheme="minorEastAsia" w:hint="eastAsia"/>
+          <w:sz w:val="20"/>
+          <w:szCs w:val="20"/>
+        </w:rPr>
+        <w:t>따라서 변경에 열려있게 된다.</w:t>
+      </w:r>
+      <w:r>
+        <w:rPr>
+          <w:rFonts w:asciiTheme="minorEastAsia" w:eastAsiaTheme="minorEastAsia" w:hAnsiTheme="minorEastAsia"/>
+          <w:sz w:val="20"/>
+          <w:szCs w:val="20"/>
+        </w:rPr>
+        <w:t xml:space="preserve"> </w:t>
+      </w:r>
     </w:p>
     <w:p>
       <w:pPr>
@@ -3515,16 +3715,6 @@
           <w:szCs w:val="20"/>
         </w:rPr>
       </w:pPr>
-    </w:p>
-    <w:p>
-      <w:pPr>
-        <w:jc w:val="both"/>
-        <w:rPr>
-          <w:rFonts w:asciiTheme="minorEastAsia" w:eastAsiaTheme="minorEastAsia" w:hAnsiTheme="minorEastAsia"/>
-          <w:sz w:val="20"/>
-          <w:szCs w:val="20"/>
-        </w:rPr>
-      </w:pPr>
       <w:r>
         <w:rPr>
           <w:rFonts w:asciiTheme="minorEastAsia" w:eastAsiaTheme="minorEastAsia" w:hAnsiTheme="minorEastAsia" w:hint="eastAsia"/>
@@ -3539,51 +3729,15 @@
           <w:sz w:val="20"/>
           <w:szCs w:val="20"/>
         </w:rPr>
-        <w:t xml:space="preserve">브리지 패턴을 적용하여 </w:t>
-      </w:r>
-      <w:proofErr w:type="spellStart"/>
+        <w:t>브리지 패턴을 적용하여 리팩토링하라(</w:t>
+      </w:r>
       <w:r>
         <w:rPr>
           <w:rFonts w:asciiTheme="minorEastAsia" w:eastAsiaTheme="minorEastAsia" w:hAnsiTheme="minorEastAsia" w:hint="eastAsia"/>
           <w:sz w:val="20"/>
           <w:szCs w:val="20"/>
         </w:rPr>
-        <w:t>리팩토링하라</w:t>
-      </w:r>
-      <w:proofErr w:type="spellEnd"/>
-      <w:r>
-        <w:rPr>
-          <w:rFonts w:asciiTheme="minorEastAsia" w:eastAsiaTheme="minorEastAsia" w:hAnsiTheme="minorEastAsia" w:hint="eastAsia"/>
-          <w:sz w:val="20"/>
-          <w:szCs w:val="20"/>
-        </w:rPr>
-        <w:t>(</w:t>
-      </w:r>
-      <w:r>
-        <w:rPr>
-          <w:rFonts w:asciiTheme="minorEastAsia" w:eastAsiaTheme="minorEastAsia" w:hAnsiTheme="minorEastAsia" w:hint="eastAsia"/>
-          <w:sz w:val="20"/>
-          <w:szCs w:val="20"/>
-        </w:rPr>
-        <w:t xml:space="preserve">단 Shape에는 Color를 지정하는 생성자와 컬러를 적용하여 인쇄하는 </w:t>
-      </w:r>
-      <w:proofErr w:type="spellStart"/>
-      <w:r>
-        <w:rPr>
-          <w:rFonts w:asciiTheme="minorEastAsia" w:eastAsiaTheme="minorEastAsia" w:hAnsiTheme="minorEastAsia" w:hint="eastAsia"/>
-          <w:sz w:val="20"/>
-          <w:szCs w:val="20"/>
-        </w:rPr>
-        <w:t>applyColor</w:t>
-      </w:r>
-      <w:proofErr w:type="spellEnd"/>
-      <w:r>
-        <w:rPr>
-          <w:rFonts w:asciiTheme="minorEastAsia" w:eastAsiaTheme="minorEastAsia" w:hAnsiTheme="minorEastAsia" w:hint="eastAsia"/>
-          <w:sz w:val="20"/>
-          <w:szCs w:val="20"/>
-        </w:rPr>
-        <w:t>() 메소드가 있어야 함</w:t>
+        <w:t>단 Shape에는 Color를 지정하는 생성자와 컬러를 적용하여 인쇄하는 applyColor() 메소드가 있어야 함</w:t>
       </w:r>
       <w:r>
         <w:rPr>
@@ -3623,7 +3777,7 @@
                     <pic:cNvPicPr/>
                   </pic:nvPicPr>
                   <pic:blipFill>
-                    <a:blip r:embed="rId9"/>
+                    <a:blip r:embed="rId11"/>
                     <a:stretch>
                       <a:fillRect/>
                     </a:stretch>
@@ -3754,22 +3908,90 @@
           <w:sz w:val="18"/>
           <w:szCs w:val="18"/>
         </w:rPr>
-        <w:t xml:space="preserve">public class Pentagon extends </w:t>
-      </w:r>
-      <w:proofErr w:type="gramStart"/>
+        <w:t>public class Pentagon extends Shape{</w:t>
+      </w:r>
+    </w:p>
+    <w:p>
+      <w:pPr>
+        <w:spacing w:line="75" w:lineRule="exact"/>
+        <w:rPr>
+          <w:sz w:val="20"/>
+          <w:szCs w:val="20"/>
+        </w:rPr>
+      </w:pPr>
+    </w:p>
+    <w:p>
+      <w:pPr>
+        <w:ind w:left="260"/>
+        <w:rPr>
+          <w:sz w:val="20"/>
+          <w:szCs w:val="20"/>
+        </w:rPr>
+      </w:pPr>
       <w:r>
         <w:rPr>
           <w:rFonts w:ascii="Arial" w:eastAsia="Arial" w:hAnsi="Arial" w:cs="Arial"/>
           <w:sz w:val="18"/>
           <w:szCs w:val="18"/>
         </w:rPr>
-        <w:t>Shape{</w:t>
-      </w:r>
-      <w:proofErr w:type="gramEnd"/>
-    </w:p>
-    <w:p>
-      <w:pPr>
-        <w:spacing w:line="75" w:lineRule="exact"/>
+        <w:t>public Pentagon(Color c) {</w:t>
+      </w:r>
+    </w:p>
+    <w:p>
+      <w:pPr>
+        <w:spacing w:line="13" w:lineRule="exact"/>
+        <w:rPr>
+          <w:sz w:val="20"/>
+          <w:szCs w:val="20"/>
+        </w:rPr>
+      </w:pPr>
+    </w:p>
+    <w:p>
+      <w:pPr>
+        <w:ind w:left="400"/>
+        <w:rPr>
+          <w:sz w:val="20"/>
+          <w:szCs w:val="20"/>
+        </w:rPr>
+      </w:pPr>
+      <w:r>
+        <w:rPr>
+          <w:rFonts w:ascii="Arial" w:eastAsia="Arial" w:hAnsi="Arial" w:cs="Arial"/>
+          <w:sz w:val="18"/>
+          <w:szCs w:val="18"/>
+        </w:rPr>
+        <w:t>super(c);</w:t>
+      </w:r>
+    </w:p>
+    <w:p>
+      <w:pPr>
+        <w:spacing w:line="13" w:lineRule="exact"/>
+        <w:rPr>
+          <w:sz w:val="20"/>
+          <w:szCs w:val="20"/>
+        </w:rPr>
+      </w:pPr>
+    </w:p>
+    <w:p>
+      <w:pPr>
+        <w:ind w:left="200"/>
+        <w:rPr>
+          <w:sz w:val="20"/>
+          <w:szCs w:val="20"/>
+        </w:rPr>
+      </w:pPr>
+      <w:r>
+        <w:rPr>
+          <w:rFonts w:ascii="Arial" w:eastAsia="Arial" w:hAnsi="Arial" w:cs="Arial"/>
+          <w:sz w:val="18"/>
+          <w:szCs w:val="18"/>
+        </w:rPr>
+        <w:t>}</w:t>
+      </w:r>
+    </w:p>
+    <w:p>
+      <w:pPr>
+        <w:spacing w:line="13" w:lineRule="exact"/>
         <w:rPr>
           <w:sz w:val="20"/>
           <w:szCs w:val="20"/>
@@ -3790,25 +4012,59 @@
           <w:sz w:val="18"/>
           <w:szCs w:val="18"/>
         </w:rPr>
-        <w:t xml:space="preserve">public </w:t>
-      </w:r>
-      <w:proofErr w:type="gramStart"/>
+        <w:t>@Override</w:t>
+      </w:r>
+    </w:p>
+    <w:p>
+      <w:pPr>
+        <w:spacing w:line="13" w:lineRule="exact"/>
+        <w:rPr>
+          <w:sz w:val="20"/>
+          <w:szCs w:val="20"/>
+        </w:rPr>
+      </w:pPr>
+    </w:p>
+    <w:p>
+      <w:pPr>
+        <w:ind w:left="200"/>
+        <w:rPr>
+          <w:sz w:val="20"/>
+          <w:szCs w:val="20"/>
+        </w:rPr>
+      </w:pPr>
       <w:r>
         <w:rPr>
           <w:rFonts w:ascii="Arial" w:eastAsia="Arial" w:hAnsi="Arial" w:cs="Arial"/>
           <w:sz w:val="18"/>
           <w:szCs w:val="18"/>
         </w:rPr>
-        <w:t>Pentagon(</w:t>
-      </w:r>
-      <w:proofErr w:type="gramEnd"/>
+        <w:t>public void applyColor() {</w:t>
+      </w:r>
+    </w:p>
+    <w:p>
+      <w:pPr>
+        <w:spacing w:line="13" w:lineRule="exact"/>
+        <w:rPr>
+          <w:sz w:val="20"/>
+          <w:szCs w:val="20"/>
+        </w:rPr>
+      </w:pPr>
+    </w:p>
+    <w:p>
+      <w:pPr>
+        <w:ind w:left="400"/>
+        <w:rPr>
+          <w:sz w:val="20"/>
+          <w:szCs w:val="20"/>
+        </w:rPr>
+      </w:pPr>
       <w:r>
         <w:rPr>
           <w:rFonts w:ascii="Arial" w:eastAsia="Arial" w:hAnsi="Arial" w:cs="Arial"/>
           <w:sz w:val="18"/>
           <w:szCs w:val="18"/>
         </w:rPr>
-        <w:t>Color c) {</w:t>
+        <w:t>System.out.print("Pentagon filled with color ");</w:t>
       </w:r>
     </w:p>
     <w:p>
@@ -3834,187 +4090,7 @@
           <w:sz w:val="18"/>
           <w:szCs w:val="18"/>
         </w:rPr>
-        <w:t>super(c);</w:t>
-      </w:r>
-    </w:p>
-    <w:p>
-      <w:pPr>
-        <w:spacing w:line="13" w:lineRule="exact"/>
-        <w:rPr>
-          <w:sz w:val="20"/>
-          <w:szCs w:val="20"/>
-        </w:rPr>
-      </w:pPr>
-    </w:p>
-    <w:p>
-      <w:pPr>
-        <w:ind w:left="200"/>
-        <w:rPr>
-          <w:sz w:val="20"/>
-          <w:szCs w:val="20"/>
-        </w:rPr>
-      </w:pPr>
-      <w:r>
-        <w:rPr>
-          <w:rFonts w:ascii="Arial" w:eastAsia="Arial" w:hAnsi="Arial" w:cs="Arial"/>
-          <w:sz w:val="18"/>
-          <w:szCs w:val="18"/>
-        </w:rPr>
-        <w:t>}</w:t>
-      </w:r>
-    </w:p>
-    <w:p>
-      <w:pPr>
-        <w:spacing w:line="13" w:lineRule="exact"/>
-        <w:rPr>
-          <w:sz w:val="20"/>
-          <w:szCs w:val="20"/>
-        </w:rPr>
-      </w:pPr>
-    </w:p>
-    <w:p>
-      <w:pPr>
-        <w:ind w:left="260"/>
-        <w:rPr>
-          <w:sz w:val="20"/>
-          <w:szCs w:val="20"/>
-        </w:rPr>
-      </w:pPr>
-      <w:r>
-        <w:rPr>
-          <w:rFonts w:ascii="Arial" w:eastAsia="Arial" w:hAnsi="Arial" w:cs="Arial"/>
-          <w:sz w:val="18"/>
-          <w:szCs w:val="18"/>
-        </w:rPr>
-        <w:t>@Override</w:t>
-      </w:r>
-    </w:p>
-    <w:p>
-      <w:pPr>
-        <w:spacing w:line="13" w:lineRule="exact"/>
-        <w:rPr>
-          <w:sz w:val="20"/>
-          <w:szCs w:val="20"/>
-        </w:rPr>
-      </w:pPr>
-    </w:p>
-    <w:p>
-      <w:pPr>
-        <w:ind w:left="200"/>
-        <w:rPr>
-          <w:sz w:val="20"/>
-          <w:szCs w:val="20"/>
-        </w:rPr>
-      </w:pPr>
-      <w:r>
-        <w:rPr>
-          <w:rFonts w:ascii="Arial" w:eastAsia="Arial" w:hAnsi="Arial" w:cs="Arial"/>
-          <w:sz w:val="18"/>
-          <w:szCs w:val="18"/>
-        </w:rPr>
-        <w:t xml:space="preserve">public void </w:t>
-      </w:r>
-      <w:proofErr w:type="spellStart"/>
-      <w:proofErr w:type="gramStart"/>
-      <w:r>
-        <w:rPr>
-          <w:rFonts w:ascii="Arial" w:eastAsia="Arial" w:hAnsi="Arial" w:cs="Arial"/>
-          <w:sz w:val="18"/>
-          <w:szCs w:val="18"/>
-        </w:rPr>
-        <w:t>applyColor</w:t>
-      </w:r>
-      <w:proofErr w:type="spellEnd"/>
-      <w:r>
-        <w:rPr>
-          <w:rFonts w:ascii="Arial" w:eastAsia="Arial" w:hAnsi="Arial" w:cs="Arial"/>
-          <w:sz w:val="18"/>
-          <w:szCs w:val="18"/>
-        </w:rPr>
-        <w:t>(</w:t>
-      </w:r>
-      <w:proofErr w:type="gramEnd"/>
-      <w:r>
-        <w:rPr>
-          <w:rFonts w:ascii="Arial" w:eastAsia="Arial" w:hAnsi="Arial" w:cs="Arial"/>
-          <w:sz w:val="18"/>
-          <w:szCs w:val="18"/>
-        </w:rPr>
-        <w:t>) {</w:t>
-      </w:r>
-    </w:p>
-    <w:p>
-      <w:pPr>
-        <w:spacing w:line="13" w:lineRule="exact"/>
-        <w:rPr>
-          <w:sz w:val="20"/>
-          <w:szCs w:val="20"/>
-        </w:rPr>
-      </w:pPr>
-    </w:p>
-    <w:p>
-      <w:pPr>
-        <w:ind w:left="400"/>
-        <w:rPr>
-          <w:sz w:val="20"/>
-          <w:szCs w:val="20"/>
-        </w:rPr>
-      </w:pPr>
-      <w:proofErr w:type="spellStart"/>
-      <w:r>
-        <w:rPr>
-          <w:rFonts w:ascii="Arial" w:eastAsia="Arial" w:hAnsi="Arial" w:cs="Arial"/>
-          <w:sz w:val="18"/>
-          <w:szCs w:val="18"/>
-        </w:rPr>
-        <w:t>System.out.print</w:t>
-      </w:r>
-      <w:proofErr w:type="spellEnd"/>
-      <w:r>
-        <w:rPr>
-          <w:rFonts w:ascii="Arial" w:eastAsia="Arial" w:hAnsi="Arial" w:cs="Arial"/>
-          <w:sz w:val="18"/>
-          <w:szCs w:val="18"/>
-        </w:rPr>
-        <w:t>("Pentagon filled with color ");</w:t>
-      </w:r>
-    </w:p>
-    <w:p>
-      <w:pPr>
-        <w:spacing w:line="13" w:lineRule="exact"/>
-        <w:rPr>
-          <w:sz w:val="20"/>
-          <w:szCs w:val="20"/>
-        </w:rPr>
-      </w:pPr>
-    </w:p>
-    <w:p>
-      <w:pPr>
-        <w:ind w:left="400"/>
-        <w:rPr>
-          <w:sz w:val="20"/>
-          <w:szCs w:val="20"/>
-        </w:rPr>
-      </w:pPr>
-      <w:proofErr w:type="spellStart"/>
-      <w:proofErr w:type="gramStart"/>
-      <w:r>
-        <w:rPr>
-          <w:rFonts w:ascii="Arial" w:eastAsia="Arial" w:hAnsi="Arial" w:cs="Arial"/>
-          <w:sz w:val="18"/>
-          <w:szCs w:val="18"/>
-        </w:rPr>
-        <w:t>color.applyColor</w:t>
-      </w:r>
-      <w:proofErr w:type="spellEnd"/>
-      <w:proofErr w:type="gramEnd"/>
-      <w:r>
-        <w:rPr>
-          <w:rFonts w:ascii="Arial" w:eastAsia="Arial" w:hAnsi="Arial" w:cs="Arial"/>
-          <w:sz w:val="18"/>
-          <w:szCs w:val="18"/>
-        </w:rPr>
-        <w:t>();</w:t>
+        <w:t>color.applyColor();</w:t>
       </w:r>
     </w:p>
     <w:p>
@@ -4459,6 +4535,7 @@
           <w:color w:val="FF0000"/>
           <w:sz w:val="20"/>
         </w:rPr>
+        <w:lastRenderedPageBreak/>
         <w:t>패턴 자체 다이어그램을 그릴 것.</w:t>
       </w:r>
     </w:p>
@@ -4469,6 +4546,46 @@
           <w:noProof/>
         </w:rPr>
       </w:pPr>
+      <w:r>
+        <w:rPr>
+          <w:noProof/>
+        </w:rPr>
+        <w:drawing>
+          <wp:inline distT="0" distB="0" distL="0" distR="0" wp14:anchorId="0E4E34DE" wp14:editId="57631561">
+            <wp:extent cx="3995057" cy="2318030"/>
+            <wp:effectExtent l="0" t="0" r="5715" b="6350"/>
+            <wp:docPr id="11" name="그림 11"/>
+            <wp:cNvGraphicFramePr>
+              <a:graphicFrameLocks xmlns:a="http://schemas.openxmlformats.org/drawingml/2006/main" noChangeAspect="1"/>
+            </wp:cNvGraphicFramePr>
+            <a:graphic xmlns:a="http://schemas.openxmlformats.org/drawingml/2006/main">
+              <a:graphicData uri="http://schemas.openxmlformats.org/drawingml/2006/picture">
+                <pic:pic xmlns:pic="http://schemas.openxmlformats.org/drawingml/2006/picture">
+                  <pic:nvPicPr>
+                    <pic:cNvPr id="1" name=""/>
+                    <pic:cNvPicPr/>
+                  </pic:nvPicPr>
+                  <pic:blipFill>
+                    <a:blip r:embed="rId12"/>
+                    <a:stretch>
+                      <a:fillRect/>
+                    </a:stretch>
+                  </pic:blipFill>
+                  <pic:spPr>
+                    <a:xfrm>
+                      <a:off x="0" y="0"/>
+                      <a:ext cx="4011661" cy="2327664"/>
+                    </a:xfrm>
+                    <a:prstGeom prst="rect">
+                      <a:avLst/>
+                    </a:prstGeom>
+                  </pic:spPr>
+                </pic:pic>
+              </a:graphicData>
+            </a:graphic>
+          </wp:inline>
+        </w:drawing>
+      </w:r>
     </w:p>
     <w:p>
       <w:pPr>
@@ -4485,10 +4602,217 @@
         <w:jc w:val="both"/>
         <w:rPr>
           <w:rFonts w:ascii="맑은 고딕" w:eastAsia="맑은 고딕" w:hAnsi="맑은 고딕"/>
-          <w:color w:val="FF0000"/>
-          <w:sz w:val="20"/>
-        </w:rPr>
-      </w:pPr>
+          <w:sz w:val="20"/>
+        </w:rPr>
+      </w:pPr>
+      <w:r>
+        <w:rPr>
+          <w:rFonts w:ascii="맑은 고딕" w:eastAsia="맑은 고딕" w:hAnsi="맑은 고딕" w:hint="eastAsia"/>
+          <w:sz w:val="20"/>
+        </w:rPr>
+        <w:t>A</w:t>
+      </w:r>
+      <w:r>
+        <w:rPr>
+          <w:rFonts w:ascii="맑은 고딕" w:eastAsia="맑은 고딕" w:hAnsi="맑은 고딕"/>
+          <w:sz w:val="20"/>
+        </w:rPr>
+        <w:t xml:space="preserve">bstraction : </w:t>
+      </w:r>
+      <w:r>
+        <w:rPr>
+          <w:rFonts w:ascii="맑은 고딕" w:eastAsia="맑은 고딕" w:hAnsi="맑은 고딕" w:hint="eastAsia"/>
+          <w:sz w:val="20"/>
+        </w:rPr>
+        <w:t>기능 계층의 최상위 클래스.</w:t>
+      </w:r>
+      <w:r>
+        <w:rPr>
+          <w:rFonts w:ascii="맑은 고딕" w:eastAsia="맑은 고딕" w:hAnsi="맑은 고딕"/>
+          <w:sz w:val="20"/>
+        </w:rPr>
+        <w:t xml:space="preserve"> </w:t>
+      </w:r>
+      <w:r>
+        <w:rPr>
+          <w:rFonts w:ascii="맑은 고딕" w:eastAsia="맑은 고딕" w:hAnsi="맑은 고딕" w:hint="eastAsia"/>
+          <w:sz w:val="20"/>
+        </w:rPr>
+        <w:t>구현 부분에 해당하는 클래스의 인스턴스를 가지고 해당 인스턴스를 통해 구현부분의 메소드를 호출</w:t>
+      </w:r>
+    </w:p>
+    <w:p>
+      <w:pPr>
+        <w:jc w:val="both"/>
+        <w:rPr>
+          <w:rFonts w:ascii="맑은 고딕" w:eastAsia="맑은 고딕" w:hAnsi="맑은 고딕"/>
+          <w:sz w:val="20"/>
+        </w:rPr>
+      </w:pPr>
+    </w:p>
+    <w:p>
+      <w:pPr>
+        <w:jc w:val="both"/>
+        <w:rPr>
+          <w:rFonts w:ascii="맑은 고딕" w:eastAsia="맑은 고딕" w:hAnsi="맑은 고딕"/>
+          <w:sz w:val="20"/>
+        </w:rPr>
+      </w:pPr>
+      <w:r>
+        <w:rPr>
+          <w:rFonts w:ascii="맑은 고딕" w:eastAsia="맑은 고딕" w:hAnsi="맑은 고딕" w:hint="eastAsia"/>
+          <w:sz w:val="20"/>
+        </w:rPr>
+        <w:t>R</w:t>
+      </w:r>
+      <w:r>
+        <w:rPr>
+          <w:rFonts w:ascii="맑은 고딕" w:eastAsia="맑은 고딕" w:hAnsi="맑은 고딕"/>
+          <w:sz w:val="20"/>
+        </w:rPr>
+        <w:t>efinedAbstraction : Abstraction</w:t>
+      </w:r>
+      <w:r>
+        <w:rPr>
+          <w:rFonts w:ascii="맑은 고딕" w:eastAsia="맑은 고딕" w:hAnsi="맑은 고딕" w:hint="eastAsia"/>
+          <w:sz w:val="20"/>
+        </w:rPr>
+        <w:t>에 의해 정의된 인터페이스를 확장.</w:t>
+      </w:r>
+      <w:r>
+        <w:rPr>
+          <w:rFonts w:ascii="맑은 고딕" w:eastAsia="맑은 고딕" w:hAnsi="맑은 고딕"/>
+          <w:sz w:val="20"/>
+        </w:rPr>
+        <w:t xml:space="preserve"> </w:t>
+      </w:r>
+      <w:r>
+        <w:rPr>
+          <w:rFonts w:ascii="맑은 고딕" w:eastAsia="맑은 고딕" w:hAnsi="맑은 고딕" w:hint="eastAsia"/>
+          <w:sz w:val="20"/>
+        </w:rPr>
+        <w:t>기능 계층에서 새로운 부분을 확장한 클래스</w:t>
+      </w:r>
+    </w:p>
+    <w:p>
+      <w:pPr>
+        <w:jc w:val="both"/>
+        <w:rPr>
+          <w:rFonts w:ascii="맑은 고딕" w:eastAsia="맑은 고딕" w:hAnsi="맑은 고딕"/>
+          <w:sz w:val="20"/>
+        </w:rPr>
+      </w:pPr>
+    </w:p>
+    <w:p>
+      <w:pPr>
+        <w:jc w:val="both"/>
+        <w:rPr>
+          <w:rFonts w:ascii="맑은 고딕" w:eastAsia="맑은 고딕" w:hAnsi="맑은 고딕"/>
+          <w:sz w:val="20"/>
+        </w:rPr>
+      </w:pPr>
+      <w:r>
+        <w:rPr>
+          <w:rFonts w:ascii="맑은 고딕" w:eastAsia="맑은 고딕" w:hAnsi="맑은 고딕" w:hint="eastAsia"/>
+          <w:sz w:val="20"/>
+        </w:rPr>
+        <w:t>I</w:t>
+      </w:r>
+      <w:r>
+        <w:rPr>
+          <w:rFonts w:ascii="맑은 고딕" w:eastAsia="맑은 고딕" w:hAnsi="맑은 고딕"/>
+          <w:sz w:val="20"/>
+        </w:rPr>
+        <w:t xml:space="preserve">mplementor : </w:t>
+      </w:r>
+      <w:r>
+        <w:rPr>
+          <w:rFonts w:ascii="맑은 고딕" w:eastAsia="맑은 고딕" w:hAnsi="맑은 고딕" w:hint="eastAsia"/>
+          <w:sz w:val="20"/>
+        </w:rPr>
+        <w:t>구현 클래스를 위한 인터페이스를 정의.</w:t>
+      </w:r>
+      <w:r>
+        <w:rPr>
+          <w:rFonts w:ascii="맑은 고딕" w:eastAsia="맑은 고딕" w:hAnsi="맑은 고딕"/>
+          <w:sz w:val="20"/>
+        </w:rPr>
+        <w:t xml:space="preserve"> </w:t>
+      </w:r>
+      <w:r>
+        <w:rPr>
+          <w:rFonts w:ascii="맑은 고딕" w:eastAsia="맑은 고딕" w:hAnsi="맑은 고딕" w:hint="eastAsia"/>
+          <w:sz w:val="20"/>
+        </w:rPr>
+        <w:t>A</w:t>
+      </w:r>
+      <w:r>
+        <w:rPr>
+          <w:rFonts w:ascii="맑은 고딕" w:eastAsia="맑은 고딕" w:hAnsi="맑은 고딕"/>
+          <w:sz w:val="20"/>
+        </w:rPr>
+        <w:t>bstraction</w:t>
+      </w:r>
+      <w:r>
+        <w:rPr>
+          <w:rFonts w:ascii="맑은 고딕" w:eastAsia="맑은 고딕" w:hAnsi="맑은 고딕" w:hint="eastAsia"/>
+          <w:sz w:val="20"/>
+        </w:rPr>
+        <w:t>의 기능을 구현하기 위한 인터페이스를 정의</w:t>
+      </w:r>
+    </w:p>
+    <w:p>
+      <w:pPr>
+        <w:jc w:val="both"/>
+        <w:rPr>
+          <w:rFonts w:ascii="맑은 고딕" w:eastAsia="맑은 고딕" w:hAnsi="맑은 고딕"/>
+          <w:sz w:val="20"/>
+        </w:rPr>
+      </w:pPr>
+    </w:p>
+    <w:p>
+      <w:pPr>
+        <w:jc w:val="both"/>
+        <w:rPr>
+          <w:rFonts w:ascii="맑은 고딕" w:eastAsia="맑은 고딕" w:hAnsi="맑은 고딕" w:hint="eastAsia"/>
+          <w:sz w:val="20"/>
+        </w:rPr>
+      </w:pPr>
+      <w:r>
+        <w:rPr>
+          <w:rFonts w:ascii="맑은 고딕" w:eastAsia="맑은 고딕" w:hAnsi="맑은 고딕" w:hint="eastAsia"/>
+          <w:sz w:val="20"/>
+        </w:rPr>
+        <w:t>C</w:t>
+      </w:r>
+      <w:r>
+        <w:rPr>
+          <w:rFonts w:ascii="맑은 고딕" w:eastAsia="맑은 고딕" w:hAnsi="맑은 고딕"/>
+          <w:sz w:val="20"/>
+        </w:rPr>
+        <w:t xml:space="preserve">oncreteImplementor : Implementor </w:t>
+      </w:r>
+      <w:r>
+        <w:rPr>
+          <w:rFonts w:ascii="맑은 고딕" w:eastAsia="맑은 고딕" w:hAnsi="맑은 고딕" w:hint="eastAsia"/>
+          <w:sz w:val="20"/>
+        </w:rPr>
+        <w:t>인터페이스를 구현</w:t>
+      </w:r>
+      <w:r>
+        <w:rPr>
+          <w:rFonts w:ascii="맑은 고딕" w:eastAsia="맑은 고딕" w:hAnsi="맑은 고딕"/>
+          <w:sz w:val="20"/>
+        </w:rPr>
+        <w:t xml:space="preserve">. </w:t>
+      </w:r>
+      <w:r>
+        <w:rPr>
+          <w:rFonts w:ascii="맑은 고딕" w:eastAsia="맑은 고딕" w:hAnsi="맑은 고딕" w:hint="eastAsia"/>
+          <w:sz w:val="20"/>
+        </w:rPr>
+        <w:t>실제 기능을 구현한다</w:t>
+      </w:r>
     </w:p>
     <w:p>
       <w:pPr>
@@ -4620,21 +4944,12 @@
         </w:rPr>
         <w:t xml:space="preserve">실습에서 다룬 </w:t>
       </w:r>
-      <w:proofErr w:type="spellStart"/>
       <w:r>
         <w:rPr>
           <w:rFonts w:ascii="맑은 고딕" w:eastAsia="맑은 고딕" w:hAnsi="맑은 고딕"/>
           <w:sz w:val="20"/>
         </w:rPr>
-        <w:t>MakeAGraph</w:t>
-      </w:r>
-      <w:proofErr w:type="spellEnd"/>
-      <w:r>
-        <w:rPr>
-          <w:rFonts w:ascii="맑은 고딕" w:eastAsia="맑은 고딕" w:hAnsi="맑은 고딕"/>
-          <w:sz w:val="20"/>
-        </w:rPr>
-        <w:t xml:space="preserve"> </w:t>
+        <w:t xml:space="preserve">MakeAGraph </w:t>
       </w:r>
       <w:r>
         <w:rPr>
@@ -4707,57 +5022,7 @@
           <w:rFonts w:ascii="맑은 고딕" w:eastAsia="맑은 고딕" w:hAnsi="맑은 고딕" w:hint="eastAsia"/>
           <w:sz w:val="20"/>
         </w:rPr>
-        <w:t xml:space="preserve">주어진 </w:t>
-      </w:r>
-      <w:proofErr w:type="spellStart"/>
-      <w:r>
-        <w:rPr>
-          <w:rFonts w:ascii="맑은 고딕" w:eastAsia="맑은 고딕" w:hAnsi="맑은 고딕" w:hint="eastAsia"/>
-          <w:sz w:val="20"/>
-        </w:rPr>
-        <w:t>자료값을</w:t>
-      </w:r>
-      <w:proofErr w:type="spellEnd"/>
-      <w:r>
-        <w:rPr>
-          <w:rFonts w:ascii="맑은 고딕" w:eastAsia="맑은 고딕" w:hAnsi="맑은 고딕" w:hint="eastAsia"/>
-          <w:sz w:val="20"/>
-        </w:rPr>
-        <w:t xml:space="preserve"> 이용하여 여러 가지 다양한 그래프를 그려주는 프로그램 </w:t>
-      </w:r>
-      <w:proofErr w:type="spellStart"/>
-      <w:proofErr w:type="gramStart"/>
-      <w:r>
-        <w:rPr>
-          <w:rFonts w:ascii="맑은 고딕" w:eastAsia="맑은 고딕" w:hAnsi="맑은 고딕" w:hint="eastAsia"/>
-          <w:sz w:val="20"/>
-        </w:rPr>
-        <w:t>MakeAGraph</w:t>
-      </w:r>
-      <w:proofErr w:type="spellEnd"/>
-      <w:r>
-        <w:rPr>
-          <w:rFonts w:ascii="맑은 고딕" w:eastAsia="맑은 고딕" w:hAnsi="맑은 고딕" w:hint="eastAsia"/>
-          <w:sz w:val="20"/>
-        </w:rPr>
-        <w:t xml:space="preserve"> </w:t>
-      </w:r>
-      <w:proofErr w:type="spellStart"/>
-      <w:r>
-        <w:rPr>
-          <w:rFonts w:ascii="맑은 고딕" w:eastAsia="맑은 고딕" w:hAnsi="맑은 고딕" w:hint="eastAsia"/>
-          <w:sz w:val="20"/>
-        </w:rPr>
-        <w:t>를</w:t>
-      </w:r>
-      <w:proofErr w:type="spellEnd"/>
-      <w:proofErr w:type="gramEnd"/>
-      <w:r>
-        <w:rPr>
-          <w:rFonts w:ascii="맑은 고딕" w:eastAsia="맑은 고딕" w:hAnsi="맑은 고딕" w:hint="eastAsia"/>
-          <w:sz w:val="20"/>
-        </w:rPr>
-        <w:t xml:space="preserve"> 작성해 줄 것을 요구 받았다고 하자. 예를 들어 볼링 점수가 시간이 흐르면서 어떻게 향상되었는지 막대그래프나 라인 그래프로 그려 보고 싶다. 또는 최근에 눈 온 날, 비 온 날, 갠 날을 막대 그래프로 그리거나 내가 쓴 돈이 어디에 썼는지 파이 차트로 그리고 싶을 것이다. </w:t>
+        <w:t xml:space="preserve">주어진 자료값을 이용하여 여러 가지 다양한 그래프를 그려주는 프로그램 MakeAGraph 를 작성해 줄 것을 요구 받았다고 하자. 예를 들어 볼링 점수가 시간이 흐르면서 어떻게 향상되었는지 막대그래프나 라인 그래프로 그려 보고 싶다. 또는 최근에 눈 온 날, 비 온 날, 갠 날을 막대 그래프로 그리거나 내가 쓴 돈이 어디에 썼는지 파이 차트로 그리고 싶을 것이다. </w:t>
       </w:r>
     </w:p>
     <w:p>
@@ -4769,30 +5034,13 @@
           <w:sz w:val="20"/>
         </w:rPr>
       </w:pPr>
-      <w:proofErr w:type="spellStart"/>
-      <w:proofErr w:type="gramStart"/>
       <w:r>
         <w:rPr>
           <w:rFonts w:ascii="맑은 고딕" w:eastAsia="맑은 고딕" w:hAnsi="맑은 고딕" w:hint="eastAsia"/>
           <w:sz w:val="20"/>
         </w:rPr>
-        <w:t>MakeAGraph</w:t>
-      </w:r>
-      <w:proofErr w:type="spellEnd"/>
-      <w:r>
-        <w:rPr>
-          <w:rFonts w:ascii="맑은 고딕" w:eastAsia="맑은 고딕" w:hAnsi="맑은 고딕" w:hint="eastAsia"/>
-          <w:sz w:val="20"/>
-        </w:rPr>
-        <w:t xml:space="preserve"> 의</w:t>
-      </w:r>
-      <w:proofErr w:type="gramEnd"/>
-      <w:r>
-        <w:rPr>
-          <w:rFonts w:ascii="맑은 고딕" w:eastAsia="맑은 고딕" w:hAnsi="맑은 고딕" w:hint="eastAsia"/>
-          <w:sz w:val="20"/>
-        </w:rPr>
-        <w:t xml:space="preserve"> 초기 버전은 클라이언트가 두 개의 단순 모드 즉 scatter plot mode (점을 찍는 산포도)와 bar graph mode(막대 그래프)를 생성한다. Java 애플리케이션으로 만들어 콘솔에서 실행될 수 있어야 한다(즉 텍스트 모드에서 보여지고 GUI 모드는 필요하지 않다).</w:t>
+        <w:lastRenderedPageBreak/>
+        <w:t>MakeAGraph 의 초기 버전은 클라이언트가 두 개의 단순 모드 즉 scatter plot mode (점을 찍는 산포도)와 bar graph mode(막대 그래프)를 생성한다. Java 애플리케이션으로 만들어 콘솔에서 실행될 수 있어야 한다(즉 텍스트 모드에서 보여지고 GUI 모드는 필요하지 않다).</w:t>
       </w:r>
       <w:r>
         <w:rPr>
@@ -4811,6 +5059,149 @@
           <w:sz w:val="20"/>
         </w:rPr>
       </w:pPr>
+      <w:r>
+        <w:rPr>
+          <w:noProof/>
+        </w:rPr>
+        <w:drawing>
+          <wp:inline distT="0" distB="0" distL="0" distR="0" wp14:anchorId="6CDD6924" wp14:editId="302B097F">
+            <wp:extent cx="3532414" cy="3451295"/>
+            <wp:effectExtent l="0" t="0" r="0" b="0"/>
+            <wp:docPr id="10" name="그림 10"/>
+            <wp:cNvGraphicFramePr>
+              <a:graphicFrameLocks xmlns:a="http://schemas.openxmlformats.org/drawingml/2006/main" noChangeAspect="1"/>
+            </wp:cNvGraphicFramePr>
+            <a:graphic xmlns:a="http://schemas.openxmlformats.org/drawingml/2006/main">
+              <a:graphicData uri="http://schemas.openxmlformats.org/drawingml/2006/picture">
+                <pic:pic xmlns:pic="http://schemas.openxmlformats.org/drawingml/2006/picture">
+                  <pic:nvPicPr>
+                    <pic:cNvPr id="1" name=""/>
+                    <pic:cNvPicPr/>
+                  </pic:nvPicPr>
+                  <pic:blipFill>
+                    <a:blip r:embed="rId13"/>
+                    <a:stretch>
+                      <a:fillRect/>
+                    </a:stretch>
+                  </pic:blipFill>
+                  <pic:spPr>
+                    <a:xfrm>
+                      <a:off x="0" y="0"/>
+                      <a:ext cx="3539061" cy="3457789"/>
+                    </a:xfrm>
+                    <a:prstGeom prst="rect">
+                      <a:avLst/>
+                    </a:prstGeom>
+                  </pic:spPr>
+                </pic:pic>
+              </a:graphicData>
+            </a:graphic>
+          </wp:inline>
+        </w:drawing>
+      </w:r>
+    </w:p>
+    <w:p>
+      <w:pPr>
+        <w:ind w:left="1"/>
+        <w:jc w:val="both"/>
+        <w:rPr>
+          <w:rFonts w:ascii="맑은 고딕" w:eastAsia="맑은 고딕" w:hAnsi="맑은 고딕"/>
+          <w:sz w:val="20"/>
+        </w:rPr>
+      </w:pPr>
+    </w:p>
+    <w:p>
+      <w:pPr>
+        <w:ind w:left="1"/>
+        <w:jc w:val="both"/>
+        <w:rPr>
+          <w:rFonts w:ascii="맑은 고딕" w:eastAsia="맑은 고딕" w:hAnsi="맑은 고딕"/>
+          <w:sz w:val="20"/>
+        </w:rPr>
+      </w:pPr>
+    </w:p>
+    <w:p>
+      <w:pPr>
+        <w:ind w:left="1"/>
+        <w:jc w:val="both"/>
+        <w:rPr>
+          <w:rFonts w:ascii="맑은 고딕" w:eastAsia="맑은 고딕" w:hAnsi="맑은 고딕"/>
+          <w:sz w:val="20"/>
+        </w:rPr>
+      </w:pPr>
+    </w:p>
+    <w:p>
+      <w:pPr>
+        <w:ind w:left="1"/>
+        <w:jc w:val="both"/>
+        <w:rPr>
+          <w:rFonts w:ascii="맑은 고딕" w:eastAsia="맑은 고딕" w:hAnsi="맑은 고딕" w:hint="eastAsia"/>
+          <w:sz w:val="20"/>
+        </w:rPr>
+      </w:pPr>
+      <w:r>
+        <w:rPr>
+          <w:rFonts w:ascii="맑은 고딕" w:eastAsia="맑은 고딕" w:hAnsi="맑은 고딕" w:hint="eastAsia"/>
+          <w:sz w:val="20"/>
+        </w:rPr>
+        <w:t>빨간색 부분에서 브릿지 패턴을 적용하여 설계하였다.</w:t>
+      </w:r>
+      <w:r>
+        <w:rPr>
+          <w:rFonts w:ascii="맑은 고딕" w:eastAsia="맑은 고딕" w:hAnsi="맑은 고딕"/>
+          <w:sz w:val="20"/>
+        </w:rPr>
+        <w:t xml:space="preserve"> </w:t>
+      </w:r>
+      <w:r>
+        <w:rPr>
+          <w:rFonts w:ascii="맑은 고딕" w:eastAsia="맑은 고딕" w:hAnsi="맑은 고딕" w:hint="eastAsia"/>
+          <w:sz w:val="20"/>
+        </w:rPr>
+        <w:t>개념</w:t>
+      </w:r>
+      <w:r>
+        <w:rPr>
+          <w:rFonts w:ascii="맑은 고딕" w:eastAsia="맑은 고딕" w:hAnsi="맑은 고딕" w:hint="eastAsia"/>
+          <w:sz w:val="20"/>
+        </w:rPr>
+        <w:t xml:space="preserve">적인 부분은 </w:t>
+      </w:r>
+      <w:r>
+        <w:rPr>
+          <w:rFonts w:ascii="맑은 고딕" w:eastAsia="맑은 고딕" w:hAnsi="맑은 고딕"/>
+          <w:sz w:val="20"/>
+        </w:rPr>
+        <w:t>Drawable</w:t>
+      </w:r>
+      <w:r>
+        <w:rPr>
+          <w:rFonts w:ascii="맑은 고딕" w:eastAsia="맑은 고딕" w:hAnsi="맑은 고딕" w:hint="eastAsia"/>
+          <w:sz w:val="20"/>
+        </w:rPr>
+        <w:t xml:space="preserve">로 추상화했고 구체적인 구현은 </w:t>
+      </w:r>
+      <w:r>
+        <w:rPr>
+          <w:rFonts w:ascii="맑은 고딕" w:eastAsia="맑은 고딕" w:hAnsi="맑은 고딕"/>
+          <w:sz w:val="20"/>
+        </w:rPr>
+        <w:t xml:space="preserve">Graphic </w:t>
+      </w:r>
+      <w:r>
+        <w:rPr>
+          <w:rFonts w:ascii="맑은 고딕" w:eastAsia="맑은 고딕" w:hAnsi="맑은 고딕" w:hint="eastAsia"/>
+          <w:sz w:val="20"/>
+        </w:rPr>
+        <w:t>인터페이스를 구현해서 이루어지도록 하였다.</w:t>
+      </w:r>
+      <w:r>
+        <w:rPr>
+          <w:rFonts w:ascii="맑은 고딕" w:eastAsia="맑은 고딕" w:hAnsi="맑은 고딕"/>
+          <w:sz w:val="20"/>
+        </w:rPr>
+        <w:t xml:space="preserve"> </w:t>
+      </w:r>
     </w:p>
     <w:p>
       <w:pPr>
@@ -4982,25 +5373,7 @@
           <w:sz w:val="20"/>
           <w:szCs w:val="20"/>
         </w:rPr>
-        <w:t xml:space="preserve">원시코드의 헤더 </w:t>
-      </w:r>
-      <w:proofErr w:type="spellStart"/>
-      <w:r>
-        <w:rPr>
-          <w:rFonts w:asciiTheme="minorEastAsia" w:eastAsiaTheme="minorEastAsia" w:hAnsiTheme="minorEastAsia" w:hint="eastAsia"/>
-          <w:sz w:val="20"/>
-          <w:szCs w:val="20"/>
-        </w:rPr>
-        <w:t>커멘트에</w:t>
-      </w:r>
-      <w:proofErr w:type="spellEnd"/>
-      <w:r>
-        <w:rPr>
-          <w:rFonts w:asciiTheme="minorEastAsia" w:eastAsiaTheme="minorEastAsia" w:hAnsiTheme="minorEastAsia" w:hint="eastAsia"/>
-          <w:sz w:val="20"/>
-          <w:szCs w:val="20"/>
-        </w:rPr>
-        <w:t xml:space="preserve"> 반드시 자신의 이름을 표시하고 간단히 설명하여야 한다. e-Class에 모든 원시코드를 업로드 한다. 파일 이름은 학번과 이름을 넣을 것.</w:t>
+        <w:t>원시코드의 헤더 커멘트에 반드시 자신의 이름을 표시하고 간단히 설명하여야 한다. e-Class에 모든 원시코드를 업로드 한다. 파일 이름은 학번과 이름을 넣을 것.</w:t>
       </w:r>
     </w:p>
     <w:p>
@@ -5021,8 +5394,8 @@
       </w:r>
     </w:p>
     <w:sectPr>
-      <w:headerReference w:type="default" r:id="rId10"/>
-      <w:footerReference w:type="default" r:id="rId11"/>
+      <w:headerReference w:type="default" r:id="rId14"/>
+      <w:footerReference w:type="default" r:id="rId15"/>
       <w:footnotePr>
         <w:pos w:val="beneathText"/>
       </w:footnotePr>
@@ -7416,6 +7789,7 @@
     <w:lsdException w:name="HTML Sample" w:semiHidden="1" w:unhideWhenUsed="1"/>
     <w:lsdException w:name="HTML Typewriter" w:semiHidden="1" w:unhideWhenUsed="1"/>
     <w:lsdException w:name="HTML Variable" w:semiHidden="1" w:unhideWhenUsed="1"/>
+    <w:lsdException w:name="Normal Table" w:semiHidden="1" w:unhideWhenUsed="1"/>
     <w:lsdException w:name="annotation subject" w:semiHidden="1" w:unhideWhenUsed="1"/>
     <w:lsdException w:name="No List" w:semiHidden="1" w:unhideWhenUsed="1"/>
     <w:lsdException w:name="Outline List 1" w:semiHidden="1" w:unhideWhenUsed="1"/>
@@ -7462,7 +7836,9 @@
     <w:lsdException w:name="Table Subtle 2" w:semiHidden="1" w:unhideWhenUsed="1"/>
     <w:lsdException w:name="Table Web 1" w:semiHidden="1" w:unhideWhenUsed="1"/>
     <w:lsdException w:name="Table Web 2" w:semiHidden="1" w:unhideWhenUsed="1"/>
+    <w:lsdException w:name="Table Web 3" w:semiHidden="1" w:unhideWhenUsed="1"/>
     <w:lsdException w:name="Balloon Text" w:semiHidden="1" w:unhideWhenUsed="1"/>
+    <w:lsdException w:name="Table Theme" w:semiHidden="1" w:unhideWhenUsed="1"/>
     <w:lsdException w:name="Placeholder Text" w:semiHidden="1" w:uiPriority="99"/>
     <w:lsdException w:name="No Spacing" w:uiPriority="1" w:qFormat="1"/>
     <w:lsdException w:name="Light Shading" w:uiPriority="60"/>

</xml_diff>